<commit_message>
14. tétel - nehéz szülés volt
IPC, szemaforok, msg queues, shared memory access
</commit_message>
<xml_diff>
--- a/BOR/14.docx
+++ b/BOR/14.docx
@@ -3,34 +3,49 @@
 <w:document xmlns:wpc="http://schemas.microsoft.com/office/word/2010/wordprocessingCanvas" xmlns:cx="http://schemas.microsoft.com/office/drawing/2014/chartex" xmlns:cx1="http://schemas.microsoft.com/office/drawing/2015/9/8/chartex" xmlns:mc="http://schemas.openxmlformats.org/markup-compatibility/2006" xmlns:o="urn:schemas-microsoft-com:office:office" xmlns:r="http://schemas.openxmlformats.org/officeDocument/2006/relationships" xmlns:m="http://schemas.openxmlformats.org/officeDocument/2006/math" xmlns:v="urn:schemas-microsoft-com:vml" xmlns:wp14="http://schemas.microsoft.com/office/word/2010/wordprocessingDrawing" xmlns:wp="http://schemas.openxmlformats.org/drawingml/2006/wordprocessingDrawing" xmlns:w10="urn:schemas-microsoft-com:office:word" xmlns:w="http://schemas.openxmlformats.org/wordprocessingml/2006/main" xmlns:w14="http://schemas.microsoft.com/office/word/2010/wordml" xmlns:w15="http://schemas.microsoft.com/office/word/2012/wordml" xmlns:w16se="http://schemas.microsoft.com/office/word/2015/wordml/symex" xmlns:wpg="http://schemas.microsoft.com/office/word/2010/wordprocessingGroup" xmlns:wpi="http://schemas.microsoft.com/office/word/2010/wordprocessingInk" xmlns:wne="http://schemas.microsoft.com/office/word/2006/wordml" xmlns:wps="http://schemas.microsoft.com/office/word/2010/wordprocessingShape" mc:Ignorable="w14 w15 w16se wp14">
   <w:body>
     <w:p>
+      <w:pPr>
+        <w:pStyle w:val="Cmsor1"/>
+      </w:pPr>
       <w:r>
         <w:t>14. Tétel</w:t>
       </w:r>
     </w:p>
     <w:p>
+      <w:pPr>
+        <w:pStyle w:val="Ttellers"/>
+      </w:pPr>
       <w:r>
         <w:t>Hogyan hozhatunk létre folyamatokat a Linux alkalmazásokban és milyen eszközeink vannak a folyamatok közötti kommunikációra?</w:t>
       </w:r>
     </w:p>
     <w:p>
+      <w:pPr>
+        <w:pStyle w:val="Cmsor2"/>
+      </w:pPr>
       <w:r>
         <w:t>Processzek</w:t>
       </w:r>
     </w:p>
     <w:p>
       <w:r>
-        <w:t>OS-el szemben támasztott alapvető követelmény: multitasking</w:t>
-      </w:r>
-    </w:p>
-    <w:p>
-      <w:r>
-        <w:t xml:space="preserve">Egy processz két egyforma processzé bontása: pid_t fork(void); </w:t>
-      </w:r>
-      <w:r>
-        <w:sym w:font="Wingdings" w:char="F0E0"/>
-      </w:r>
-      <w:r>
-        <w:t xml:space="preserve"> ezután a definiált fv, akármi párhuzamosan létezik</w:t>
+        <w:t xml:space="preserve">OS-el szemben támasztott alapvető követelmény: </w:t>
+      </w:r>
+      <w:r>
+        <w:rPr>
+          <w:b/>
+        </w:rPr>
+        <w:t>multitasking</w:t>
+      </w:r>
+    </w:p>
+    <w:p>
+      <w:pPr>
+        <w:pStyle w:val="Cmsor3"/>
+      </w:pPr>
+      <w:r>
+        <w:t xml:space="preserve">Egy processz </w:t>
+      </w:r>
+      <w:r>
+        <w:t>két egyforma processzé bontása:</w:t>
       </w:r>
     </w:p>
     <w:p>
@@ -42,7 +57,19 @@
         </w:numPr>
       </w:pPr>
       <w:r>
-        <w:t>visszatérési érték: PID</w:t>
+        <w:rPr>
+          <w:rStyle w:val="commandChar"/>
+        </w:rPr>
+        <w:t>pid_t fork(void);</w:t>
+      </w:r>
+      <w:r>
+        <w:t xml:space="preserve"> </w:t>
+      </w:r>
+      <w:r>
+        <w:sym w:font="Wingdings" w:char="F0E0"/>
+      </w:r>
+      <w:r>
+        <w:t xml:space="preserve"> ezután a definiált fv, akármi párhuzamosan létezik</w:t>
       </w:r>
     </w:p>
     <w:p>
@@ -54,6 +81,18 @@
         </w:numPr>
       </w:pPr>
       <w:r>
+        <w:t>visszatérési érték: PID</w:t>
+      </w:r>
+    </w:p>
+    <w:p>
+      <w:pPr>
+        <w:pStyle w:val="Listaszerbekezds"/>
+        <w:numPr>
+          <w:ilvl w:val="0"/>
+          <w:numId w:val="32"/>
+        </w:numPr>
+      </w:pPr>
+      <w:r>
         <w:t>felbontja a processzt szülő, és gyermek processzre</w:t>
       </w:r>
     </w:p>
@@ -94,26 +133,71 @@
       </w:r>
     </w:p>
     <w:p>
-      <w:r>
-        <w:t>Processz megölése: int kill(pid_t pid, SIGINT) (hagyományos mód)</w:t>
-      </w:r>
-    </w:p>
-    <w:p>
-      <w:r>
-        <w:t>A processz saját azonosítójának lekérése: pid_t getpid(void);</w:t>
-      </w:r>
-    </w:p>
-    <w:p>
-      <w:r>
-        <w:t>Szülő PID-je: pid_t getppid(void)</w:t>
-      </w:r>
-    </w:p>
-    <w:p>
-      <w:r>
-        <w:t>Processz várakoztatása a gyermekei végéig:</w:t>
-      </w:r>
-    </w:p>
-    <w:p>
+      <w:pPr>
+        <w:pStyle w:val="Cmsor3"/>
+      </w:pPr>
+      <w:r>
+        <w:t>Processz megölése</w:t>
+      </w:r>
+    </w:p>
+    <w:p>
+      <w:pPr>
+        <w:pStyle w:val="command"/>
+      </w:pPr>
+      <w:r>
+        <w:t>int kill(pid_t pid, SIGINT) (hagyományos mód)</w:t>
+      </w:r>
+    </w:p>
+    <w:p>
+      <w:pPr>
+        <w:pStyle w:val="Cmsor3"/>
+      </w:pPr>
+      <w:r>
+        <w:t>A processz</w:t>
+      </w:r>
+      <w:r>
+        <w:t xml:space="preserve"> saját azonosítójának lekérése</w:t>
+      </w:r>
+    </w:p>
+    <w:p>
+      <w:pPr>
+        <w:pStyle w:val="command"/>
+      </w:pPr>
+      <w:r>
+        <w:t>pid_t getpid(void);</w:t>
+      </w:r>
+    </w:p>
+    <w:p>
+      <w:pPr>
+        <w:pStyle w:val="Cmsor3"/>
+      </w:pPr>
+      <w:r>
+        <w:t>Szülő PID-je</w:t>
+      </w:r>
+    </w:p>
+    <w:p>
+      <w:pPr>
+        <w:pStyle w:val="command"/>
+      </w:pPr>
+      <w:r>
+        <w:t>pid_t getppid(void)</w:t>
+      </w:r>
+    </w:p>
+    <w:p>
+      <w:pPr>
+        <w:pStyle w:val="Cmsor3"/>
+      </w:pPr>
+      <w:r>
+        <w:t>Processz v</w:t>
+      </w:r>
+      <w:r>
+        <w:t>árakoztatása a gyermekei végéig</w:t>
+      </w:r>
+    </w:p>
+    <w:p>
+      <w:pPr>
+        <w:pStyle w:val="command"/>
+      </w:pPr>
       <w:r>
         <w:t>pid_t wait(int *status)</w:t>
       </w:r>
@@ -149,6 +233,9 @@
       </w:r>
     </w:p>
     <w:p>
+      <w:pPr>
+        <w:pStyle w:val="command"/>
+      </w:pPr>
       <w:r>
         <w:t>pid_t waitpid(pid_t pid, int *status, int options) – flexibilisebb</w:t>
       </w:r>
@@ -186,7 +273,13 @@
         </w:numPr>
       </w:pPr>
       <w:r>
-        <w:t>&lt;-1 – vár bármely gyermek végére, aminek a csoportazonosítója megegyezik a PID paraméterben adottal</w:t>
+        <w:rPr>
+          <w:rStyle w:val="commandChar"/>
+        </w:rPr>
+        <w:t>&lt;-1</w:t>
+      </w:r>
+      <w:r>
+        <w:t xml:space="preserve"> – vár bármely gyermek végére, aminek a csoportazonosítója megegyezik a PID paraméterben adottal</w:t>
       </w:r>
     </w:p>
     <w:p>
@@ -198,7 +291,13 @@
         </w:numPr>
       </w:pPr>
       <w:r>
-        <w:t>-1 – a függvény ugyanúgy működik, mint a sima wait</w:t>
+        <w:rPr>
+          <w:rStyle w:val="commandChar"/>
+        </w:rPr>
+        <w:t>-1</w:t>
+      </w:r>
+      <w:r>
+        <w:t xml:space="preserve"> – a függvény ugyanúgy működik, mint a sima wait</w:t>
       </w:r>
     </w:p>
     <w:p>
@@ -210,7 +309,13 @@
         </w:numPr>
       </w:pPr>
       <w:r>
-        <w:t>0 – vár bármely gyerek végére, amelynek a GID-je megegyezik a hívó processzével</w:t>
+        <w:rPr>
+          <w:rStyle w:val="commandChar"/>
+        </w:rPr>
+        <w:t>0</w:t>
+      </w:r>
+      <w:r>
+        <w:t xml:space="preserve"> – vár bármely gyerek végére, amelynek a GID-je megegyezik a hívó processzével</w:t>
       </w:r>
     </w:p>
     <w:p>
@@ -222,7 +327,13 @@
         </w:numPr>
       </w:pPr>
       <w:r>
-        <w:t>&gt; 0 – vár bármely gyerek végére, amelynek a PID-je megeggyezik a pid-el</w:t>
+        <w:rPr>
+          <w:rStyle w:val="commandChar"/>
+        </w:rPr>
+        <w:t>&gt; 0</w:t>
+      </w:r>
+      <w:r>
+        <w:t xml:space="preserve"> – vár bármely gyerek végére, amelynek a PID-je megeggyezik a pid-el</w:t>
       </w:r>
     </w:p>
     <w:p>
@@ -234,22 +345,45 @@
         </w:numPr>
       </w:pPr>
       <w:r>
-        <w:t>WNOHANG – felfüggesztés nélkül visszatér (no hang), ha még egy gyerekfolyamat sem ért véget (OR kapcsolatban valamelyik fentivel általában)</w:t>
-      </w:r>
-    </w:p>
-    <w:p>
+        <w:rPr>
+          <w:rStyle w:val="commandChar"/>
+        </w:rPr>
+        <w:t>WNOHANG</w:t>
+      </w:r>
+      <w:r>
+        <w:t xml:space="preserve"> – felfüggesztés nélkül visszatér (no hang), ha még egy gyerekfolyamat sem ért véget (OR kapcsolatban valamelyik fentivel általában)</w:t>
+      </w:r>
+    </w:p>
+    <w:p>
+      <w:pPr>
+        <w:pStyle w:val="Cmsor2"/>
+      </w:pPr>
       <w:r>
         <w:t>Processzek közötti kommunikáció (IPC)</w:t>
       </w:r>
     </w:p>
     <w:p>
-      <w:r>
+      <w:pPr>
+        <w:rPr>
+          <w:b/>
+        </w:rPr>
+      </w:pPr>
+      <w:r>
+        <w:rPr>
+          <w:b/>
+        </w:rPr>
         <w:t>IPC – Interprocess Communication</w:t>
       </w:r>
     </w:p>
     <w:p>
       <w:r>
-        <w:t>ipcs program – kiírja a memóriában lévő olyan IPC objektumokat, amelyekhez a hívó processznek olvasási joga van</w:t>
+        <w:rPr>
+          <w:rStyle w:val="commandChar"/>
+        </w:rPr>
+        <w:t>ipcs</w:t>
+      </w:r>
+      <w:r>
+        <w:t xml:space="preserve"> program – kiírja a memóriában lévő olyan IPC objektumokat, amelyekhez a hívó processznek olvasási joga van</w:t>
       </w:r>
     </w:p>
     <w:p>
@@ -261,7 +395,16 @@
         </w:numPr>
       </w:pPr>
       <w:r>
-        <w:t>cska az üzenetsorokat</w:t>
+        <w:t>cs</w:t>
+      </w:r>
+      <w:r>
+        <w:t>a</w:t>
+      </w:r>
+      <w:r>
+        <w:t>k</w:t>
+      </w:r>
+      <w:r>
+        <w:t xml:space="preserve"> az üzenetsorokat</w:t>
       </w:r>
     </w:p>
     <w:p>
@@ -290,10 +433,28 @@
     </w:p>
     <w:p>
       <w:r>
-        <w:t>ipcrm – egyes IPC objektumok eltávolítása a kernelből – pl. ipcrm sem 81985536 – az adott ID-jű szemafor eltávolítása</w:t>
-      </w:r>
-    </w:p>
-    <w:p>
+        <w:rPr>
+          <w:rStyle w:val="commandChar"/>
+        </w:rPr>
+        <w:t>ipcrm</w:t>
+      </w:r>
+      <w:r>
+        <w:t xml:space="preserve"> – egyes IPC objektumok eltávolítása a kernelből – pl. </w:t>
+      </w:r>
+      <w:r>
+        <w:rPr>
+          <w:rStyle w:val="commandChar"/>
+        </w:rPr>
+        <w:t>ipcrm sem 81985536</w:t>
+      </w:r>
+      <w:r>
+        <w:t xml:space="preserve"> – az adott ID-jű szemafor eltávolítása</w:t>
+      </w:r>
+    </w:p>
+    <w:p>
+      <w:pPr>
+        <w:pStyle w:val="Cmsor3"/>
+      </w:pPr>
       <w:r>
         <w:t>Szemfaorok</w:t>
       </w:r>
@@ -307,7 +468,13 @@
         </w:numPr>
       </w:pPr>
       <w:r>
-        <w:t>Unsigned int – számláló – init egy meghatározott értékre – meghatározza hány processz foglalhatja le</w:t>
+        <w:rPr>
+          <w:rStyle w:val="commandChar"/>
+        </w:rPr>
+        <w:t>Unsigned int</w:t>
+      </w:r>
+      <w:r>
+        <w:t xml:space="preserve"> – számláló – init egy meghatározott értékre – meghatározza hány processz foglalhatja le</w:t>
       </w:r>
     </w:p>
     <w:p>
@@ -319,7 +486,16 @@
         </w:numPr>
       </w:pPr>
       <w:r>
-        <w:t xml:space="preserve">módosításának atominak kell lennie </w:t>
+        <w:rPr>
+          <w:rStyle w:val="commandChar"/>
+        </w:rPr>
+        <w:t>#include &lt;sys/sem</w:t>
+      </w:r>
+      <w:r>
+        <w:t>.</w:t>
+      </w:r>
+      <w:r>
+        <w:t>h&gt;</w:t>
       </w:r>
     </w:p>
     <w:p>
@@ -331,13 +507,8 @@
         </w:numPr>
       </w:pPr>
       <w:r>
-        <w:t xml:space="preserve">erőforrás lockolása – szemafor dekrementálása </w:t>
-      </w:r>
-      <w:r>
-        <w:sym w:font="Wingdings" w:char="F0E0"/>
-      </w:r>
-      <w:r>
-        <w:t xml:space="preserve"> ha már 0, több processz nem foglalhatja le</w:t>
+        <w:lastRenderedPageBreak/>
+        <w:t xml:space="preserve">módosításának atominak kell lennie </w:t>
       </w:r>
     </w:p>
     <w:p>
@@ -349,12 +520,30 @@
         </w:numPr>
       </w:pPr>
       <w:r>
+        <w:t xml:space="preserve">erőforrás lockolása – szemafor dekrementálása </w:t>
+      </w:r>
+      <w:r>
+        <w:sym w:font="Wingdings" w:char="F0E0"/>
+      </w:r>
+      <w:r>
+        <w:t xml:space="preserve"> ha már 0, több processz nem foglalhatja le</w:t>
+      </w:r>
+    </w:p>
+    <w:p>
+      <w:pPr>
+        <w:pStyle w:val="Listaszerbekezds"/>
+        <w:numPr>
+          <w:ilvl w:val="0"/>
+          <w:numId w:val="38"/>
+        </w:numPr>
+      </w:pPr>
+      <w:r>
         <w:t>létrehozása:</w:t>
       </w:r>
     </w:p>
     <w:p>
       <w:pPr>
-        <w:pStyle w:val="Listaszerbekezds"/>
+        <w:pStyle w:val="command"/>
         <w:numPr>
           <w:ilvl w:val="1"/>
           <w:numId w:val="38"/>
@@ -373,7 +562,13 @@
         </w:numPr>
       </w:pPr>
       <w:r>
-        <w:t>key – egyedi azonosító – ezzel lehet rá hiatkozni</w:t>
+        <w:rPr>
+          <w:rStyle w:val="commandChar"/>
+        </w:rPr>
+        <w:t>key</w:t>
+      </w:r>
+      <w:r>
+        <w:t xml:space="preserve"> – egyedi azonosító – ezzel lehet rá hiatkozni</w:t>
       </w:r>
     </w:p>
     <w:p>
@@ -409,7 +604,13 @@
         </w:numPr>
       </w:pPr>
       <w:r>
-        <w:t>nsems – létrehozandó szemaforok száma</w:t>
+        <w:rPr>
+          <w:rStyle w:val="commandChar"/>
+        </w:rPr>
+        <w:t>nsems</w:t>
+      </w:r>
+      <w:r>
+        <w:t xml:space="preserve"> – létrehozandó szemaforok száma</w:t>
       </w:r>
     </w:p>
     <w:p>
@@ -421,8 +622,13 @@
         </w:numPr>
       </w:pPr>
       <w:r>
-        <w:lastRenderedPageBreak/>
-        <w:t>semflg – hozzáférési jogosultság</w:t>
+        <w:rPr>
+          <w:rStyle w:val="commandChar"/>
+        </w:rPr>
+        <w:t>semflg</w:t>
+      </w:r>
+      <w:r>
+        <w:t xml:space="preserve"> – hozzáférési jogosultság</w:t>
       </w:r>
     </w:p>
     <w:p>
@@ -434,7 +640,13 @@
         </w:numPr>
       </w:pPr>
       <w:r>
-        <w:t>int semctl(int semid, int semnum, int cmd, …); - szemaforvezérlés</w:t>
+        <w:rPr>
+          <w:rStyle w:val="commandChar"/>
+        </w:rPr>
+        <w:t>int semctl(int semid, int semnum, int cmd, …)</w:t>
+      </w:r>
+      <w:r>
+        <w:t>; - szemaforvezérlés</w:t>
       </w:r>
     </w:p>
     <w:p>
@@ -458,7 +670,13 @@
         </w:numPr>
       </w:pPr>
       <w:r>
-        <w:t>IPC_STAT – szemaforinfó lekérdezése (olvasási jogosultság szükséges)</w:t>
+        <w:rPr>
+          <w:rStyle w:val="commandChar"/>
+        </w:rPr>
+        <w:t>IPC_STAT</w:t>
+      </w:r>
+      <w:r>
+        <w:t xml:space="preserve"> – szemaforinfó lekérdezése (olvasási jogosultság szükséges)</w:t>
       </w:r>
     </w:p>
     <w:p>
@@ -470,7 +688,13 @@
         </w:numPr>
       </w:pPr>
       <w:r>
-        <w:t>IPC_SET  - jogosultság uid, gid módosítása</w:t>
+        <w:rPr>
+          <w:rStyle w:val="commandChar"/>
+        </w:rPr>
+        <w:t>IPC_SET</w:t>
+      </w:r>
+      <w:r>
+        <w:t xml:space="preserve">  - jogosultság uid, gid módosítása</w:t>
       </w:r>
     </w:p>
     <w:p>
@@ -483,7 +707,7 @@
       </w:pPr>
       <w:r>
         <w:rPr>
-          <w:b/>
+          <w:rStyle w:val="commandChar"/>
         </w:rPr>
         <w:t>IPC_RMID</w:t>
       </w:r>
@@ -500,7 +724,13 @@
         </w:numPr>
       </w:pPr>
       <w:r>
-        <w:t>GETALL – szemafortömb elemeinek értékét adja vissza</w:t>
+        <w:rPr>
+          <w:rStyle w:val="commandChar"/>
+        </w:rPr>
+        <w:t>GETALL</w:t>
+      </w:r>
+      <w:r>
+        <w:t xml:space="preserve"> – szemafortömb elemeinek értékét adja vissza</w:t>
       </w:r>
     </w:p>
     <w:p>
@@ -512,7 +742,13 @@
         </w:numPr>
       </w:pPr>
       <w:r>
-        <w:t>GETNCNT – egy adott szemaforra várakozó processzek száma</w:t>
+        <w:rPr>
+          <w:rStyle w:val="commandChar"/>
+        </w:rPr>
+        <w:t>GETNCNT</w:t>
+      </w:r>
+      <w:r>
+        <w:t xml:space="preserve"> – egy adott szemaforra várakozó processzek száma</w:t>
       </w:r>
     </w:p>
     <w:p>
@@ -524,7 +760,13 @@
         </w:numPr>
       </w:pPr>
       <w:r>
-        <w:t>GETPID – szemafortömb utolsó módosítójának PID-je</w:t>
+        <w:rPr>
+          <w:rStyle w:val="commandChar"/>
+        </w:rPr>
+        <w:t>GETPID</w:t>
+      </w:r>
+      <w:r>
+        <w:t xml:space="preserve"> – szemafortömb utolsó módosítójának PID-je</w:t>
       </w:r>
     </w:p>
     <w:p>
@@ -536,7 +778,13 @@
         </w:numPr>
       </w:pPr>
       <w:r>
-        <w:t xml:space="preserve">GETVAL – key </w:t>
+        <w:rPr>
+          <w:rStyle w:val="commandChar"/>
+        </w:rPr>
+        <w:t>GETVAL</w:t>
+      </w:r>
+      <w:r>
+        <w:t xml:space="preserve"> – key </w:t>
       </w:r>
     </w:p>
     <w:p>
@@ -548,7 +796,13 @@
         </w:numPr>
       </w:pPr>
       <w:r>
-        <w:t>GETZCNT – egy szamfor nulla értékére várakozó processzek száma</w:t>
+        <w:rPr>
+          <w:rStyle w:val="commandChar"/>
+        </w:rPr>
+        <w:t>GETZCNT</w:t>
+      </w:r>
+      <w:r>
+        <w:t xml:space="preserve"> – egy szamfor nulla értékére várakozó processzek száma</w:t>
       </w:r>
     </w:p>
     <w:p>
@@ -560,7 +814,13 @@
         </w:numPr>
       </w:pPr>
       <w:r>
-        <w:t>SETALL – szemafortömb összes értékét állítja be</w:t>
+        <w:rPr>
+          <w:rStyle w:val="commandChar"/>
+        </w:rPr>
+        <w:t>SETALL</w:t>
+      </w:r>
+      <w:r>
+        <w:t xml:space="preserve"> – szemafortömb összes értékét állítja be</w:t>
       </w:r>
     </w:p>
     <w:p>
@@ -572,12 +832,18 @@
         </w:numPr>
       </w:pPr>
       <w:r>
-        <w:t>SETVAL – egy szemafor értékét állítja</w:t>
-      </w:r>
-    </w:p>
-    <w:p>
-      <w:pPr>
-        <w:pStyle w:val="Listaszerbekezds"/>
+        <w:rPr>
+          <w:rStyle w:val="commandChar"/>
+        </w:rPr>
+        <w:t>SETVAL</w:t>
+      </w:r>
+      <w:r>
+        <w:t xml:space="preserve"> – egy szemafor értékét állítja</w:t>
+      </w:r>
+    </w:p>
+    <w:p>
+      <w:pPr>
+        <w:pStyle w:val="command"/>
         <w:numPr>
           <w:ilvl w:val="0"/>
           <w:numId w:val="38"/>
@@ -608,7 +874,13 @@
         </w:numPr>
       </w:pPr>
       <w:r>
-        <w:t>semid – szemafortömb azonosítója</w:t>
+        <w:rPr>
+          <w:rStyle w:val="commandChar"/>
+        </w:rPr>
+        <w:t>semid</w:t>
+      </w:r>
+      <w:r>
+        <w:t xml:space="preserve"> – szemafortömb azonosítója</w:t>
       </w:r>
     </w:p>
     <w:p>
@@ -620,7 +892,13 @@
         </w:numPr>
       </w:pPr>
       <w:r>
-        <w:t>sembuf –  struktúrák egy tömbje – a végrehajtandó műveletet írják elő</w:t>
+        <w:rPr>
+          <w:rStyle w:val="commandChar"/>
+        </w:rPr>
+        <w:t>sembuf</w:t>
+      </w:r>
+      <w:r>
+        <w:t xml:space="preserve"> –  struktúrák egy tömbje – a végrehajtandó műveletet írják elő</w:t>
       </w:r>
     </w:p>
     <w:p>
@@ -632,7 +910,13 @@
         </w:numPr>
       </w:pPr>
       <w:r>
-        <w:t>sem_num – szemafor indexe a tömbben</w:t>
+        <w:rPr>
+          <w:rStyle w:val="commandChar"/>
+        </w:rPr>
+        <w:t>sem_num</w:t>
+      </w:r>
+      <w:r>
+        <w:t xml:space="preserve"> – szemafor indexe a tömbben</w:t>
       </w:r>
     </w:p>
     <w:p>
@@ -644,7 +928,13 @@
         </w:numPr>
       </w:pPr>
       <w:r>
-        <w:t>sem_op – szemafor értékének változtatása</w:t>
+        <w:rPr>
+          <w:rStyle w:val="commandChar"/>
+        </w:rPr>
+        <w:t>sem_op</w:t>
+      </w:r>
+      <w:r>
+        <w:t xml:space="preserve"> – szemafor értékének változtatása</w:t>
       </w:r>
     </w:p>
     <w:p>
@@ -656,7 +946,13 @@
         </w:numPr>
       </w:pPr>
       <w:r>
-        <w:t>sem_flg – művelet jelzőbitjei</w:t>
+        <w:rPr>
+          <w:rStyle w:val="commandChar"/>
+        </w:rPr>
+        <w:t>sem_flg</w:t>
+      </w:r>
+      <w:r>
+        <w:t xml:space="preserve"> – művelet jelzőbitjei</w:t>
       </w:r>
     </w:p>
     <w:p>
@@ -668,7 +964,13 @@
         </w:numPr>
       </w:pPr>
       <w:r>
-        <w:t>IPC_NOWAIT – a műveletet megkísérli azonnal végrehajtani, különben hiba</w:t>
+        <w:rPr>
+          <w:rStyle w:val="commandChar"/>
+        </w:rPr>
+        <w:t>IPC_NOWAIT</w:t>
+      </w:r>
+      <w:r>
+        <w:t xml:space="preserve"> – a műveletet megkísérli azonnal végrehajtani, különben hiba</w:t>
       </w:r>
     </w:p>
     <w:p>
@@ -680,10 +982,19 @@
         </w:numPr>
       </w:pPr>
       <w:r>
-        <w:t>SEM_UNDO – a művelet végrehajtódik, amikor a hívó processznek vége lesz</w:t>
-      </w:r>
-    </w:p>
-    <w:p>
+        <w:rPr>
+          <w:rStyle w:val="commandChar"/>
+        </w:rPr>
+        <w:t>SEM_UNDO</w:t>
+      </w:r>
+      <w:r>
+        <w:t xml:space="preserve"> – a művelet végrehajtódik, amikor a hívó processznek vége lesz</w:t>
+      </w:r>
+    </w:p>
+    <w:p>
+      <w:pPr>
+        <w:pStyle w:val="Cmsor3"/>
+      </w:pPr>
       <w:r>
         <w:t>Üzenetsorok</w:t>
       </w:r>
@@ -705,14 +1016,14 @@
     </w:p>
     <w:p>
       <w:pPr>
-        <w:pStyle w:val="Listaszerbekezds"/>
+        <w:pStyle w:val="command"/>
         <w:numPr>
           <w:ilvl w:val="0"/>
           <w:numId w:val="39"/>
         </w:numPr>
       </w:pPr>
       <w:r>
-        <w:t>egy üzenetsorban több üzenetcsatornát lehet használni</w:t>
+        <w:t>#include &lt;sys/msg.h&gt;</w:t>
       </w:r>
     </w:p>
     <w:p>
@@ -724,7 +1035,28 @@
         </w:numPr>
       </w:pPr>
       <w:r>
-        <w:t>fizikailag: linked list a kernel címterében (struct msg)</w:t>
+        <w:t>egy üzenetsorban több üzenetcsatornát lehet használni</w:t>
+      </w:r>
+    </w:p>
+    <w:p>
+      <w:pPr>
+        <w:pStyle w:val="Listaszerbekezds"/>
+        <w:numPr>
+          <w:ilvl w:val="0"/>
+          <w:numId w:val="39"/>
+        </w:numPr>
+      </w:pPr>
+      <w:r>
+        <w:t>fizikailag: linked list a kernel címterében (</w:t>
+      </w:r>
+      <w:r>
+        <w:rPr>
+          <w:rStyle w:val="commandChar"/>
+        </w:rPr>
+        <w:t>struct msg</w:t>
+      </w:r>
+      <w:r>
+        <w:t>)</w:t>
       </w:r>
     </w:p>
     <w:p>
@@ -736,7 +1068,13 @@
         </w:numPr>
       </w:pPr>
       <w:r>
-        <w:t>struct msg *msg_next – a következő üzenet a sorban</w:t>
+        <w:rPr>
+          <w:rStyle w:val="commandChar"/>
+        </w:rPr>
+        <w:t>struct msg *msg_next</w:t>
+      </w:r>
+      <w:r>
+        <w:t xml:space="preserve"> – a következő üzenet a sorban</w:t>
       </w:r>
     </w:p>
     <w:p>
@@ -748,7 +1086,13 @@
         </w:numPr>
       </w:pPr>
       <w:r>
-        <w:t>long msg_type – az üzenet típusa</w:t>
+        <w:rPr>
+          <w:rStyle w:val="commandChar"/>
+        </w:rPr>
+        <w:t>long msg_type</w:t>
+      </w:r>
+      <w:r>
+        <w:t xml:space="preserve"> – az üzenet típusa</w:t>
       </w:r>
     </w:p>
     <w:p>
@@ -760,7 +1104,22 @@
         </w:numPr>
       </w:pPr>
       <w:r>
-        <w:t>char *msg_spot – maga az üzenet (a kernel nem tud semmit a formátumról, ez csak egy pointer)</w:t>
+        <w:rPr>
+          <w:rStyle w:val="commandChar"/>
+        </w:rPr>
+        <w:t>char *msg_spot</w:t>
+      </w:r>
+      <w:r>
+        <w:t xml:space="preserve"> – </w:t>
+      </w:r>
+      <w:r>
+        <w:t>magára az ünenetre mutató pointer</w:t>
+      </w:r>
+      <w:r>
+        <w:t>(a kernel nem tud semmit a formátumról</w:t>
+      </w:r>
+      <w:r>
+        <w:t>)</w:t>
       </w:r>
     </w:p>
     <w:p>
@@ -772,7 +1131,13 @@
         </w:numPr>
       </w:pPr>
       <w:r>
-        <w:t>short msg_ts – az üzi mérete</w:t>
+        <w:rPr>
+          <w:rStyle w:val="commandChar"/>
+        </w:rPr>
+        <w:t>short msg_ts</w:t>
+      </w:r>
+      <w:r>
+        <w:t xml:space="preserve"> – az üzi mérete</w:t>
       </w:r>
     </w:p>
     <w:p>
@@ -784,7 +1149,16 @@
         </w:numPr>
       </w:pPr>
       <w:r>
-        <w:t>saját üzenetformátum megadása</w:t>
+        <w:t xml:space="preserve">az </w:t>
+      </w:r>
+      <w:r>
+        <w:rPr>
+          <w:rStyle w:val="commandChar"/>
+        </w:rPr>
+        <w:t>msgbuf</w:t>
+      </w:r>
+      <w:r>
+        <w:t xml:space="preserve"> struktúra az alapja annak, ahogy a rendszer leír egy üzenetet</w:t>
       </w:r>
     </w:p>
     <w:p>
@@ -796,31 +1170,107 @@
         </w:numPr>
       </w:pPr>
       <w:r>
-        <w:t>default:</w:t>
-      </w:r>
-    </w:p>
-    <w:p>
-      <w:pPr>
-        <w:pStyle w:val="Listaszerbekezds"/>
+        <w:rPr>
+          <w:rStyle w:val="commandChar"/>
+        </w:rPr>
+        <w:t>long mtype</w:t>
+      </w:r>
+      <w:r>
+        <w:t xml:space="preserve"> – üzenettípus azonosítója</w:t>
+      </w:r>
+    </w:p>
+    <w:p>
+      <w:pPr>
+        <w:pStyle w:val="Listaszerbekezds"/>
+        <w:numPr>
+          <w:ilvl w:val="1"/>
+          <w:numId w:val="39"/>
+        </w:numPr>
+      </w:pPr>
+      <w:r>
+        <w:rPr>
+          <w:rStyle w:val="commandChar"/>
+        </w:rPr>
+        <w:t>char</w:t>
+      </w:r>
+      <w:r>
+        <w:rPr>
+          <w:rStyle w:val="commandChar"/>
+        </w:rPr>
+        <w:t xml:space="preserve"> mtext[1]</w:t>
+      </w:r>
+      <w:r>
+        <w:t xml:space="preserve"> – üzenet szöveg tartalma</w:t>
+      </w:r>
+    </w:p>
+    <w:p>
+      <w:pPr>
+        <w:pStyle w:val="Listaszerbekezds"/>
+        <w:numPr>
+          <w:ilvl w:val="0"/>
+          <w:numId w:val="39"/>
+        </w:numPr>
+      </w:pPr>
+      <w:r>
+        <w:t xml:space="preserve">az </w:t>
+      </w:r>
+      <w:r>
+        <w:rPr>
+          <w:rStyle w:val="commandChar"/>
+        </w:rPr>
+        <w:t xml:space="preserve">msgbuf </w:t>
+      </w:r>
+      <w:r>
+        <w:t>újradefiniálható, tartalmazhat komplex adatot (lehet definiálni egy saját struktúrát)</w:t>
+      </w:r>
+    </w:p>
+    <w:p>
+      <w:pPr>
+        <w:pStyle w:val="Listaszerbekezds"/>
+        <w:numPr>
+          <w:ilvl w:val="1"/>
+          <w:numId w:val="39"/>
+        </w:numPr>
+      </w:pPr>
+      <w:r>
+        <w:t>ekkor az msgbuf struktúra:</w:t>
+      </w:r>
+    </w:p>
+    <w:p>
+      <w:pPr>
+        <w:pStyle w:val="command"/>
         <w:numPr>
           <w:ilvl w:val="2"/>
           <w:numId w:val="39"/>
         </w:numPr>
       </w:pPr>
       <w:r>
-        <w:t xml:space="preserve">long mtype – üzenettípus </w:t>
-      </w:r>
-    </w:p>
-    <w:p>
-      <w:pPr>
-        <w:pStyle w:val="Listaszerbekezds"/>
+        <w:lastRenderedPageBreak/>
+        <w:t>long mtype</w:t>
+      </w:r>
+    </w:p>
+    <w:p>
+      <w:pPr>
+        <w:pStyle w:val="command"/>
         <w:numPr>
           <w:ilvl w:val="2"/>
           <w:numId w:val="39"/>
         </w:numPr>
       </w:pPr>
       <w:r>
-        <w:t>char mtext[1] – adat</w:t>
+        <w:t>struct definiált_üzenet_struktúra struktúranév</w:t>
+      </w:r>
+    </w:p>
+    <w:p>
+      <w:pPr>
+        <w:pStyle w:val="command"/>
+        <w:numPr>
+          <w:ilvl w:val="0"/>
+          <w:numId w:val="39"/>
+        </w:numPr>
+      </w:pPr>
+      <w:r>
+        <w:t>int msgget(key_t key, int msgflg)</w:t>
       </w:r>
     </w:p>
     <w:p>
@@ -832,253 +1282,1352 @@
         </w:numPr>
       </w:pPr>
       <w:r>
-        <w:rPr>
-          <w:noProof/>
+        <w:t>üzenetsor létrehozása</w:t>
+      </w:r>
+    </w:p>
+    <w:p>
+      <w:pPr>
+        <w:pStyle w:val="Listaszerbekezds"/>
+        <w:numPr>
+          <w:ilvl w:val="1"/>
+          <w:numId w:val="39"/>
+        </w:numPr>
+      </w:pPr>
+      <w:r>
+        <w:t>key generálása: ftok fv.</w:t>
+      </w:r>
+    </w:p>
+    <w:p>
+      <w:pPr>
+        <w:pStyle w:val="Listaszerbekezds"/>
+        <w:numPr>
+          <w:ilvl w:val="1"/>
+          <w:numId w:val="39"/>
+        </w:numPr>
+      </w:pPr>
+      <w:r>
+        <w:t>jelzőbitek</w:t>
+      </w:r>
+    </w:p>
+    <w:p>
+      <w:pPr>
+        <w:pStyle w:val="Listaszerbekezds"/>
+        <w:numPr>
+          <w:ilvl w:val="2"/>
+          <w:numId w:val="39"/>
+        </w:numPr>
+      </w:pPr>
+      <w:r>
+        <w:rPr>
+          <w:rStyle w:val="commandChar"/>
+        </w:rPr>
+        <w:t>IPC_CREAT</w:t>
+      </w:r>
+      <w:r>
+        <w:t xml:space="preserve"> – létrehozás</w:t>
+      </w:r>
+    </w:p>
+    <w:p>
+      <w:pPr>
+        <w:pStyle w:val="Listaszerbekezds"/>
+        <w:numPr>
+          <w:ilvl w:val="2"/>
+          <w:numId w:val="39"/>
+        </w:numPr>
+      </w:pPr>
+      <w:r>
+        <w:rPr>
+          <w:rStyle w:val="commandChar"/>
+        </w:rPr>
+        <w:t>IPC_EXCL</w:t>
+      </w:r>
+      <w:r>
+        <w:t xml:space="preserve"> – IPC_CREAT-el együtt használva: visszatér hamis értékkel, ha a létrehozandó szemafor már létezik</w:t>
+      </w:r>
+    </w:p>
+    <w:p>
+      <w:pPr>
+        <w:pStyle w:val="Listaszerbekezds"/>
+        <w:numPr>
+          <w:ilvl w:val="1"/>
+          <w:numId w:val="39"/>
+        </w:numPr>
+      </w:pPr>
+      <w:r>
+        <w:t>amennyiben a megadott kulcs létezik, akkor a függvény a már létező üzenetsor azonosítójával tér vissza. Egyébként az azonosító az újonnan létrehozotté</w:t>
+      </w:r>
+    </w:p>
+    <w:p>
+      <w:pPr>
+        <w:pStyle w:val="command"/>
+        <w:numPr>
+          <w:ilvl w:val="0"/>
+          <w:numId w:val="39"/>
+        </w:numPr>
+      </w:pPr>
+      <w:r>
+        <w:t>int msgsnd(int msqid, struct msgbuf *msgp, size_t msgsz, int msgflg)</w:t>
+      </w:r>
+    </w:p>
+    <w:p>
+      <w:pPr>
+        <w:pStyle w:val="Listaszerbekezds"/>
+        <w:numPr>
+          <w:ilvl w:val="1"/>
+          <w:numId w:val="39"/>
+        </w:numPr>
+      </w:pPr>
+      <w:r>
+        <w:t>üzenet küldése: írása a sorba</w:t>
+      </w:r>
+    </w:p>
+    <w:p>
+      <w:pPr>
+        <w:pStyle w:val="Listaszerbekezds"/>
+        <w:numPr>
+          <w:ilvl w:val="1"/>
+          <w:numId w:val="39"/>
+        </w:numPr>
+      </w:pPr>
+      <w:r>
+        <w:rPr>
+          <w:rStyle w:val="commandChar"/>
+        </w:rPr>
+        <w:t>msqid</w:t>
+      </w:r>
+      <w:r>
+        <w:t xml:space="preserve"> – üzenetsor azonosítója</w:t>
+      </w:r>
+    </w:p>
+    <w:p>
+      <w:pPr>
+        <w:pStyle w:val="Listaszerbekezds"/>
+        <w:numPr>
+          <w:ilvl w:val="1"/>
+          <w:numId w:val="39"/>
+        </w:numPr>
+      </w:pPr>
+      <w:r>
+        <w:rPr>
+          <w:rStyle w:val="commandChar"/>
+        </w:rPr>
+        <w:t>*msgp</w:t>
+      </w:r>
+      <w:r>
+        <w:t xml:space="preserve"> – saját üzenetünk pointere</w:t>
+      </w:r>
+    </w:p>
+    <w:p>
+      <w:pPr>
+        <w:pStyle w:val="Listaszerbekezds"/>
+        <w:numPr>
+          <w:ilvl w:val="1"/>
+          <w:numId w:val="39"/>
+        </w:numPr>
+      </w:pPr>
+      <w:r>
+        <w:t xml:space="preserve">ha a sor tele van </w:t>
+      </w:r>
+      <w:r>
+        <w:sym w:font="Wingdings" w:char="F0E0"/>
+      </w:r>
+      <w:r>
+        <w:t xml:space="preserve"> hiba</w:t>
+      </w:r>
+    </w:p>
+    <w:p>
+      <w:pPr>
+        <w:pStyle w:val="Listaszerbekezds"/>
+        <w:numPr>
+          <w:ilvl w:val="1"/>
+          <w:numId w:val="39"/>
+        </w:numPr>
+      </w:pPr>
+      <w:r>
+        <w:t xml:space="preserve">jelzőbit: </w:t>
+      </w:r>
+      <w:r>
+        <w:rPr>
+          <w:rStyle w:val="commandChar"/>
+        </w:rPr>
+        <w:t>IPC_NOWAIT</w:t>
+      </w:r>
+      <w:r>
+        <w:t xml:space="preserve">  vagy 0</w:t>
+      </w:r>
+    </w:p>
+    <w:p>
+      <w:pPr>
+        <w:pStyle w:val="Listaszerbekezds"/>
+        <w:numPr>
+          <w:ilvl w:val="0"/>
+          <w:numId w:val="39"/>
+        </w:numPr>
+      </w:pPr>
+      <w:r>
+        <w:t>i</w:t>
+      </w:r>
+      <w:r>
+        <w:rPr>
+          <w:rStyle w:val="commandChar"/>
+        </w:rPr>
+        <w:t>nt msgrcv(int msqid, struct msgbuf *msgp, size_t msgsz, long msgtype, int msgflg)</w:t>
+      </w:r>
+    </w:p>
+    <w:p>
+      <w:pPr>
+        <w:pStyle w:val="Listaszerbekezds"/>
+        <w:numPr>
+          <w:ilvl w:val="1"/>
+          <w:numId w:val="39"/>
+        </w:numPr>
+      </w:pPr>
+      <w:r>
+        <w:t>annak a memóriaterületnek a pointere, ahova az üzenetet kérjük</w:t>
+      </w:r>
+    </w:p>
+    <w:p>
+      <w:pPr>
+        <w:pStyle w:val="Listaszerbekezds"/>
+        <w:numPr>
+          <w:ilvl w:val="1"/>
+          <w:numId w:val="39"/>
+        </w:numPr>
+      </w:pPr>
+      <w:r>
+        <w:t>kiolvasás menete:</w:t>
+      </w:r>
+    </w:p>
+    <w:p>
+      <w:pPr>
+        <w:pStyle w:val="Listaszerbekezds"/>
+        <w:numPr>
+          <w:ilvl w:val="2"/>
+          <w:numId w:val="39"/>
+        </w:numPr>
+      </w:pPr>
+      <w:r>
+        <w:t xml:space="preserve">ha az </w:t>
+      </w:r>
+      <w:r>
+        <w:rPr>
+          <w:rStyle w:val="commandChar"/>
+        </w:rPr>
+        <w:t>msgtype</w:t>
+      </w:r>
+      <w:r>
+        <w:t xml:space="preserve"> 0 </w:t>
+      </w:r>
+      <w:r>
+        <w:sym w:font="Wingdings" w:char="F0E0"/>
+      </w:r>
+      <w:r>
+        <w:t>a soron következő üzenetet olvassa ki</w:t>
+      </w:r>
+    </w:p>
+    <w:p>
+      <w:pPr>
+        <w:pStyle w:val="Listaszerbekezds"/>
+        <w:numPr>
+          <w:ilvl w:val="2"/>
+          <w:numId w:val="39"/>
+        </w:numPr>
+      </w:pPr>
+      <w:r>
+        <w:t xml:space="preserve">pozitív és az MSG_EXCEPT bit nincs bekapcsolva </w:t>
+      </w:r>
+      <w:r>
+        <w:sym w:font="Wingdings" w:char="F0E0"/>
+      </w:r>
+      <w:r>
+        <w:t xml:space="preserve"> legelső üzenet, aminek a típusa </w:t>
+      </w:r>
+      <w:r>
+        <w:rPr>
+          <w:rStyle w:val="commandChar"/>
+        </w:rPr>
+        <w:t>msgtype</w:t>
+      </w:r>
+    </w:p>
+    <w:p>
+      <w:pPr>
+        <w:pStyle w:val="Listaszerbekezds"/>
+        <w:numPr>
+          <w:ilvl w:val="2"/>
+          <w:numId w:val="39"/>
+        </w:numPr>
+      </w:pPr>
+      <w:r>
+        <w:t xml:space="preserve">ha az MSG_EXCEPT bit bekapcsolva </w:t>
+      </w:r>
+      <w:r>
+        <w:sym w:font="Wingdings" w:char="F0E0"/>
+      </w:r>
+      <w:r>
+        <w:t xml:space="preserve"> első üzenet, aminek a típusa nem </w:t>
+      </w:r>
+      <w:r>
+        <w:rPr>
+          <w:rStyle w:val="commandChar"/>
+        </w:rPr>
+        <w:t>msgtype</w:t>
+      </w:r>
+    </w:p>
+    <w:p>
+      <w:pPr>
+        <w:pStyle w:val="Listaszerbekezds"/>
+        <w:numPr>
+          <w:ilvl w:val="2"/>
+          <w:numId w:val="39"/>
+        </w:numPr>
+      </w:pPr>
+      <w:r>
+        <w:t xml:space="preserve">ha </w:t>
+      </w:r>
+      <w:r>
+        <w:rPr>
+          <w:rStyle w:val="commandChar"/>
+        </w:rPr>
+        <w:t>msgtype</w:t>
+      </w:r>
+      <w:r>
+        <w:t xml:space="preserve"> negatív </w:t>
+      </w:r>
+      <w:r>
+        <w:sym w:font="Wingdings" w:char="F0E0"/>
+      </w:r>
+      <w:r>
+        <w:t xml:space="preserve"> annak a kiolvasása, amelynek típusa kisebb vagy egyenlő, mint az </w:t>
+      </w:r>
+      <w:r>
+        <w:rPr>
+          <w:rStyle w:val="commandChar"/>
+        </w:rPr>
+        <w:t>msgtype</w:t>
+      </w:r>
+      <w:r>
+        <w:t xml:space="preserve"> abszolút értéke</w:t>
+      </w:r>
+    </w:p>
+    <w:p>
+      <w:pPr>
+        <w:pStyle w:val="command"/>
+        <w:numPr>
+          <w:ilvl w:val="0"/>
+          <w:numId w:val="39"/>
+        </w:numPr>
+      </w:pPr>
+      <w:r>
+        <w:t>int msgctl(int msqid, int cmd, struct msqid_ds *buf)</w:t>
+      </w:r>
+    </w:p>
+    <w:p>
+      <w:pPr>
+        <w:pStyle w:val="Listaszerbekezds"/>
+        <w:numPr>
+          <w:ilvl w:val="1"/>
+          <w:numId w:val="39"/>
+        </w:numPr>
+      </w:pPr>
+      <w:r>
+        <w:rPr>
+          <w:rStyle w:val="commandChar"/>
+        </w:rPr>
+        <w:t>msqid</w:t>
+      </w:r>
+      <w:r>
+        <w:t xml:space="preserve"> – üzenetsor azonosítója</w:t>
+      </w:r>
+    </w:p>
+    <w:p>
+      <w:pPr>
+        <w:pStyle w:val="command"/>
+        <w:numPr>
+          <w:ilvl w:val="2"/>
+          <w:numId w:val="39"/>
+        </w:numPr>
+      </w:pPr>
+      <w:r>
+        <w:t>cmd</w:t>
+      </w:r>
+    </w:p>
+    <w:p>
+      <w:pPr>
+        <w:pStyle w:val="Listaszerbekezds"/>
+        <w:numPr>
+          <w:ilvl w:val="2"/>
+          <w:numId w:val="39"/>
+        </w:numPr>
+      </w:pPr>
+      <w:r>
+        <w:rPr>
+          <w:rStyle w:val="commandChar"/>
+        </w:rPr>
+        <w:t>IPC_STAT</w:t>
+      </w:r>
+      <w:r>
+        <w:t xml:space="preserve"> – info másolása a buf-ba</w:t>
+      </w:r>
+    </w:p>
+    <w:p>
+      <w:pPr>
+        <w:pStyle w:val="Listaszerbekezds"/>
+        <w:numPr>
+          <w:ilvl w:val="2"/>
+          <w:numId w:val="39"/>
+        </w:numPr>
+      </w:pPr>
+      <w:r>
+        <w:rPr>
+          <w:rStyle w:val="commandChar"/>
+        </w:rPr>
+        <w:t>IPC_SET</w:t>
+      </w:r>
+      <w:r>
+        <w:t xml:space="preserve"> – a buf által mutatott sturktúra némely tagja alapján állítja az üzenetsor tulajdonságait</w:t>
+      </w:r>
+    </w:p>
+    <w:p>
+      <w:pPr>
+        <w:pStyle w:val="command"/>
+        <w:numPr>
+          <w:ilvl w:val="3"/>
+          <w:numId w:val="39"/>
+        </w:numPr>
+      </w:pPr>
+      <w:r>
+        <w:t>msg_perm.uid</w:t>
+      </w:r>
+    </w:p>
+    <w:p>
+      <w:pPr>
+        <w:pStyle w:val="command"/>
+        <w:numPr>
+          <w:ilvl w:val="3"/>
+          <w:numId w:val="39"/>
+        </w:numPr>
+      </w:pPr>
+      <w:r>
+        <w:t>msg_perm.gid</w:t>
+      </w:r>
+    </w:p>
+    <w:p>
+      <w:pPr>
+        <w:pStyle w:val="Listaszerbekezds"/>
+        <w:numPr>
+          <w:ilvl w:val="3"/>
+          <w:numId w:val="39"/>
+        </w:numPr>
+      </w:pPr>
+      <w:r>
+        <w:rPr>
+          <w:rStyle w:val="commandChar"/>
+        </w:rPr>
+        <w:t>msg_perm.mod</w:t>
+      </w:r>
+      <w:r>
+        <w:t>e (alsó 9 bit)</w:t>
+      </w:r>
+    </w:p>
+    <w:p>
+      <w:pPr>
+        <w:pStyle w:val="command"/>
+        <w:numPr>
+          <w:ilvl w:val="3"/>
+          <w:numId w:val="39"/>
+        </w:numPr>
+      </w:pPr>
+      <w:r>
+        <w:t>msg_qbythes</w:t>
+      </w:r>
+    </w:p>
+    <w:p>
+      <w:pPr>
+        <w:pStyle w:val="Listaszerbekezds"/>
+        <w:numPr>
+          <w:ilvl w:val="2"/>
+          <w:numId w:val="39"/>
+        </w:numPr>
+      </w:pPr>
+      <w:r>
+        <w:rPr>
+          <w:rStyle w:val="commandChar"/>
+        </w:rPr>
+        <w:t xml:space="preserve">IPC_RMID </w:t>
+      </w:r>
+      <w:r>
+        <w:t>– üzenetsor megsemmisítése</w:t>
+      </w:r>
+    </w:p>
+    <w:p>
+      <w:pPr>
+        <w:pStyle w:val="Listaszerbekezds"/>
+        <w:numPr>
+          <w:ilvl w:val="1"/>
+          <w:numId w:val="39"/>
+        </w:numPr>
+      </w:pPr>
+      <w:r>
+        <w:rPr>
+          <w:rStyle w:val="commandChar"/>
+        </w:rPr>
+        <w:t xml:space="preserve">*buf  </w:t>
+      </w:r>
+      <w:r>
+        <w:t>- tulajdonságokat rögzítő struktúra</w:t>
+      </w:r>
+    </w:p>
+    <w:p>
+      <w:pPr>
+        <w:pStyle w:val="Listaszerbekezds"/>
+        <w:numPr>
+          <w:ilvl w:val="2"/>
+          <w:numId w:val="39"/>
+        </w:numPr>
+      </w:pPr>
+      <w:r>
+        <w:rPr>
+          <w:rStyle w:val="commandChar"/>
+        </w:rPr>
+        <w:t>struct ipc_perm msg_perm</w:t>
+      </w:r>
+      <w:r>
+        <w:t xml:space="preserve"> – hozzáférési jogosultságok</w:t>
+      </w:r>
+    </w:p>
+    <w:p>
+      <w:pPr>
+        <w:pStyle w:val="Listaszerbekezds"/>
+        <w:numPr>
+          <w:ilvl w:val="2"/>
+          <w:numId w:val="39"/>
+        </w:numPr>
+      </w:pPr>
+      <w:r>
+        <w:rPr>
+          <w:rStyle w:val="commandChar"/>
+        </w:rPr>
+        <w:t>sturct msg *msg_first</w:t>
+      </w:r>
+      <w:r>
+        <w:t xml:space="preserve"> – az első üzenet az üzenetsor lácolt listájában</w:t>
+      </w:r>
+    </w:p>
+    <w:p>
+      <w:pPr>
+        <w:pStyle w:val="Listaszerbekezds"/>
+        <w:numPr>
+          <w:ilvl w:val="2"/>
+          <w:numId w:val="39"/>
+        </w:numPr>
+      </w:pPr>
+      <w:r>
+        <w:rPr>
+          <w:rStyle w:val="commandChar"/>
+        </w:rPr>
+        <w:t>sturct msg *msg_last</w:t>
+      </w:r>
+      <w:r>
+        <w:t xml:space="preserve"> – az utolsó üznenet a láncolt listában</w:t>
+      </w:r>
+    </w:p>
+    <w:p>
+      <w:pPr>
+        <w:pStyle w:val="Listaszerbekezds"/>
+        <w:numPr>
+          <w:ilvl w:val="2"/>
+          <w:numId w:val="39"/>
+        </w:numPr>
+      </w:pPr>
+      <w:r>
+        <w:rPr>
+          <w:rStyle w:val="commandChar"/>
+        </w:rPr>
+        <w:t>time_t msg_sti</w:t>
+      </w:r>
+      <w:r>
+        <w:t>me – legutolsó küldés ideje</w:t>
+      </w:r>
+    </w:p>
+    <w:p>
+      <w:pPr>
+        <w:pStyle w:val="Listaszerbekezds"/>
+        <w:numPr>
+          <w:ilvl w:val="2"/>
+          <w:numId w:val="39"/>
+        </w:numPr>
+      </w:pPr>
+      <w:r>
+        <w:rPr>
+          <w:rStyle w:val="commandChar"/>
+        </w:rPr>
+        <w:t>time_t msg_rti</w:t>
+      </w:r>
+      <w:r>
+        <w:t>me – legutolsó olvasás ideje</w:t>
+      </w:r>
+    </w:p>
+    <w:p>
+      <w:pPr>
+        <w:pStyle w:val="Listaszerbekezds"/>
+        <w:numPr>
+          <w:ilvl w:val="2"/>
+          <w:numId w:val="39"/>
+        </w:numPr>
+      </w:pPr>
+      <w:r>
+        <w:rPr>
+          <w:rStyle w:val="commandChar"/>
+        </w:rPr>
+        <w:t>time_t msg_cti</w:t>
+      </w:r>
+      <w:r>
+        <w:t>me – legutolsó változtatás ideje</w:t>
+      </w:r>
+    </w:p>
+    <w:p>
+      <w:pPr>
+        <w:pStyle w:val="command"/>
+        <w:numPr>
+          <w:ilvl w:val="2"/>
+          <w:numId w:val="39"/>
+        </w:numPr>
+      </w:pPr>
+      <w:r>
+        <w:t xml:space="preserve">struct wait_queue wwait </w:t>
+      </w:r>
+    </w:p>
+    <w:p>
+      <w:pPr>
+        <w:pStyle w:val="command"/>
+        <w:numPr>
+          <w:ilvl w:val="2"/>
+          <w:numId w:val="39"/>
+        </w:numPr>
+      </w:pPr>
+      <w:r>
+        <w:t>struct wait queue_rwait</w:t>
+      </w:r>
+    </w:p>
+    <w:p>
+      <w:pPr>
+        <w:pStyle w:val="Listaszerbekezds"/>
+        <w:numPr>
+          <w:ilvl w:val="2"/>
+          <w:numId w:val="39"/>
+        </w:numPr>
+      </w:pPr>
+      <w:r>
+        <w:rPr>
+          <w:rStyle w:val="commandChar"/>
         </w:rPr>
         <w:lastRenderedPageBreak/>
-        <mc:AlternateContent>
-          <mc:Choice Requires="wps">
-            <w:drawing>
-              <wp:anchor distT="45720" distB="45720" distL="114300" distR="114300" simplePos="0" relativeHeight="251659264" behindDoc="0" locked="0" layoutInCell="1" allowOverlap="1">
-                <wp:simplePos x="0" y="0"/>
-                <wp:positionH relativeFrom="column">
-                  <wp:align>center</wp:align>
-                </wp:positionH>
-                <wp:positionV relativeFrom="paragraph">
-                  <wp:posOffset>182880</wp:posOffset>
-                </wp:positionV>
-                <wp:extent cx="2360930" cy="1404620"/>
-                <wp:effectExtent l="0" t="0" r="22860" b="11430"/>
-                <wp:wrapSquare wrapText="bothSides"/>
-                <wp:docPr id="217" name="Szövegdoboz 2"/>
-                <wp:cNvGraphicFramePr>
-                  <a:graphicFrameLocks xmlns:a="http://schemas.openxmlformats.org/drawingml/2006/main"/>
-                </wp:cNvGraphicFramePr>
-                <a:graphic xmlns:a="http://schemas.openxmlformats.org/drawingml/2006/main">
-                  <a:graphicData uri="http://schemas.microsoft.com/office/word/2010/wordprocessingShape">
-                    <wps:wsp>
-                      <wps:cNvSpPr txBox="1">
-                        <a:spLocks noChangeArrowheads="1"/>
-                      </wps:cNvSpPr>
-                      <wps:spPr bwMode="auto">
-                        <a:xfrm>
-                          <a:off x="0" y="0"/>
-                          <a:ext cx="2360930" cy="1404620"/>
-                        </a:xfrm>
-                        <a:prstGeom prst="rect">
-                          <a:avLst/>
-                        </a:prstGeom>
-                        <a:solidFill>
-                          <a:srgbClr val="FFFFFF"/>
-                        </a:solidFill>
-                        <a:ln w="9525">
-                          <a:solidFill>
-                            <a:srgbClr val="000000"/>
-                          </a:solidFill>
-                          <a:miter lim="800000"/>
-                          <a:headEnd/>
-                          <a:tailEnd/>
-                        </a:ln>
-                      </wps:spPr>
-                      <wps:txbx>
-                        <w:txbxContent>
-                          <w:p>
-                            <w:r>
-                              <w:t>Saját üzenet_temlate definiálás</w:t>
-                            </w:r>
-                          </w:p>
-                          <w:p>
-                            <w:r>
-                              <w:t>struct studentinfo {</w:t>
-                            </w:r>
-                          </w:p>
-                          <w:p>
-                            <w:r>
-                              <w:tab/>
-                              <w:t>char nev[40];</w:t>
-                            </w:r>
-                          </w:p>
-                          <w:p>
-                            <w:pPr>
-                              <w:ind w:firstLine="424"/>
-                            </w:pPr>
-                            <w:r>
-                              <w:t>char cím[80];</w:t>
-                            </w:r>
-                          </w:p>
-                          <w:p>
-                            <w:pPr>
-                              <w:ind w:firstLine="424"/>
-                            </w:pPr>
-                            <w:r>
-                              <w:t>char igszam[20];</w:t>
-                            </w:r>
-                          </w:p>
-                          <w:p>
-                            <w:pPr>
-                              <w:ind w:firstLine="424"/>
-                            </w:pPr>
-                            <w:r>
-                              <w:t>char megj[80];</w:t>
-                            </w:r>
-                            <w:bookmarkStart w:id="0" w:name="_GoBack"/>
-                            <w:bookmarkEnd w:id="0"/>
-                          </w:p>
-                          <w:p>
-                            <w:r>
-                              <w:t>};</w:t>
-                            </w:r>
-                          </w:p>
-                          <w:p/>
-                          <w:p>
-                            <w:r>
-                              <w:t>struct studentinfo_msg {</w:t>
-                            </w:r>
-                          </w:p>
-                          <w:p>
-                            <w:r>
-                              <w:tab/>
-                              <w:t>long mtype;</w:t>
-                            </w:r>
-                          </w:p>
-                          <w:p>
-                            <w:r>
-                              <w:tab/>
-                              <w:t>struct studentinfo data;</w:t>
-                            </w:r>
-                          </w:p>
-                          <w:p>
-                            <w:r>
-                              <w:t>}</w:t>
-                            </w:r>
-                          </w:p>
-                          <w:p>
-                            <w:pPr>
-                              <w:ind w:firstLine="424"/>
-                            </w:pPr>
-                          </w:p>
-                        </w:txbxContent>
-                      </wps:txbx>
-                      <wps:bodyPr rot="0" vert="horz" wrap="square" lIns="91440" tIns="45720" rIns="91440" bIns="45720" anchor="t" anchorCtr="0">
-                        <a:spAutoFit/>
-                      </wps:bodyPr>
-                    </wps:wsp>
-                  </a:graphicData>
-                </a:graphic>
-                <wp14:sizeRelH relativeFrom="margin">
-                  <wp14:pctWidth>40000</wp14:pctWidth>
-                </wp14:sizeRelH>
-                <wp14:sizeRelV relativeFrom="margin">
-                  <wp14:pctHeight>20000</wp14:pctHeight>
-                </wp14:sizeRelV>
-              </wp:anchor>
-            </w:drawing>
-          </mc:Choice>
-          <mc:Fallback>
-            <w:pict>
-              <v:shapetype id="_x0000_t202" coordsize="21600,21600" o:spt="202" path="m,l,21600r21600,l21600,xe">
-                <v:stroke joinstyle="miter"/>
-                <v:path gradientshapeok="t" o:connecttype="rect"/>
-              </v:shapetype>
-              <v:shape id="Szövegdoboz 2" o:spid="_x0000_s1026" type="#_x0000_t202" style="position:absolute;left:0;text-align:left;margin-left:0;margin-top:14.4pt;width:185.9pt;height:110.6pt;z-index:251659264;visibility:visible;mso-wrap-style:square;mso-width-percent:400;mso-height-percent:200;mso-wrap-distance-left:9pt;mso-wrap-distance-top:3.6pt;mso-wrap-distance-right:9pt;mso-wrap-distance-bottom:3.6pt;mso-position-horizontal:center;mso-position-horizontal-relative:text;mso-position-vertical:absolute;mso-position-vertical-relative:text;mso-width-percent:400;mso-height-percent:200;mso-width-relative:margin;mso-height-relative:margin;v-text-anchor:top" o:gfxdata="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">
-                <v:textbox style="mso-fit-shape-to-text:t">
-                  <w:txbxContent>
-                    <w:p>
-                      <w:r>
-                        <w:t>Saját üzenet_temlate definiálás</w:t>
-                      </w:r>
-                    </w:p>
-                    <w:p>
-                      <w:r>
-                        <w:t>struct studentinfo {</w:t>
-                      </w:r>
-                    </w:p>
-                    <w:p>
-                      <w:r>
-                        <w:tab/>
-                        <w:t>char nev[40];</w:t>
-                      </w:r>
-                    </w:p>
-                    <w:p>
-                      <w:pPr>
-                        <w:ind w:firstLine="424"/>
-                      </w:pPr>
-                      <w:r>
-                        <w:t>char cím[80];</w:t>
-                      </w:r>
-                    </w:p>
-                    <w:p>
-                      <w:pPr>
-                        <w:ind w:firstLine="424"/>
-                      </w:pPr>
-                      <w:r>
-                        <w:t>char igszam[20];</w:t>
-                      </w:r>
-                    </w:p>
-                    <w:p>
-                      <w:pPr>
-                        <w:ind w:firstLine="424"/>
-                      </w:pPr>
-                      <w:r>
-                        <w:t>char megj[80];</w:t>
-                      </w:r>
-                      <w:bookmarkStart w:id="1" w:name="_GoBack"/>
-                      <w:bookmarkEnd w:id="1"/>
-                    </w:p>
-                    <w:p>
-                      <w:r>
-                        <w:t>};</w:t>
-                      </w:r>
-                    </w:p>
-                    <w:p/>
-                    <w:p>
-                      <w:r>
-                        <w:t>struct studentinfo_msg {</w:t>
-                      </w:r>
-                    </w:p>
-                    <w:p>
-                      <w:r>
-                        <w:tab/>
-                        <w:t>long mtype;</w:t>
-                      </w:r>
-                    </w:p>
-                    <w:p>
-                      <w:r>
-                        <w:tab/>
-                        <w:t>struct studentinfo data;</w:t>
-                      </w:r>
-                    </w:p>
-                    <w:p>
-                      <w:r>
-                        <w:t>}</w:t>
-                      </w:r>
-                    </w:p>
-                    <w:p>
-                      <w:pPr>
-                        <w:ind w:firstLine="424"/>
-                      </w:pPr>
-                    </w:p>
-                  </w:txbxContent>
-                </v:textbox>
-                <w10:wrap type="square"/>
-              </v:shape>
-            </w:pict>
-          </mc:Fallback>
-        </mc:AlternateContent>
-      </w:r>
-    </w:p>
-    <w:p>
+        <w:t>ushort msg_cbytes</w:t>
+      </w:r>
+      <w:r>
+        <w:t xml:space="preserve"> – az üzenetsorban levő bájtok száma, azaz az üzenetek száma</w:t>
+      </w:r>
+    </w:p>
+    <w:p>
+      <w:pPr>
+        <w:pStyle w:val="Listaszerbekezds"/>
+        <w:numPr>
+          <w:ilvl w:val="2"/>
+          <w:numId w:val="39"/>
+        </w:numPr>
+      </w:pPr>
+      <w:r>
+        <w:rPr>
+          <w:rStyle w:val="commandChar"/>
+        </w:rPr>
+        <w:t>ushort msg_qnum</w:t>
+      </w:r>
+      <w:r>
+        <w:t xml:space="preserve"> – az éppen az üzenetsorban lévő üzenetek száma</w:t>
+      </w:r>
+    </w:p>
+    <w:p>
+      <w:pPr>
+        <w:pStyle w:val="Listaszerbekezds"/>
+        <w:numPr>
+          <w:ilvl w:val="2"/>
+          <w:numId w:val="39"/>
+        </w:numPr>
+      </w:pPr>
+      <w:r>
+        <w:rPr>
+          <w:rStyle w:val="commandChar"/>
+        </w:rPr>
+        <w:t>ushort msg_qbytes</w:t>
+      </w:r>
+      <w:r>
+        <w:t xml:space="preserve"> – az üzenetsorban levő bájtok maximális száma</w:t>
+      </w:r>
+    </w:p>
+    <w:p>
+      <w:pPr>
+        <w:pStyle w:val="Listaszerbekezds"/>
+        <w:numPr>
+          <w:ilvl w:val="2"/>
+          <w:numId w:val="39"/>
+        </w:numPr>
+      </w:pPr>
+      <w:r>
+        <w:rPr>
+          <w:rStyle w:val="commandChar"/>
+        </w:rPr>
+        <w:t>ushort msg_lspid</w:t>
+      </w:r>
+      <w:r>
+        <w:t xml:space="preserve"> – a legutolsó küldő processz azonosítója</w:t>
+      </w:r>
+    </w:p>
+    <w:p>
+      <w:pPr>
+        <w:pStyle w:val="Listaszerbekezds"/>
+        <w:numPr>
+          <w:ilvl w:val="2"/>
+          <w:numId w:val="39"/>
+        </w:numPr>
+      </w:pPr>
+      <w:r>
+        <w:rPr>
+          <w:rStyle w:val="commandChar"/>
+        </w:rPr>
+        <w:t>ushort msg_lrpid</w:t>
+      </w:r>
+      <w:r>
+        <w:t xml:space="preserve"> – a legutolsó olvasó processz azonosítója</w:t>
+      </w:r>
+    </w:p>
+    <w:p>
+      <w:pPr>
+        <w:pStyle w:val="Cmsor3"/>
+      </w:pPr>
       <w:r>
         <w:t>Megosztott memória</w:t>
       </w:r>
-    </w:p>
-    <w:p/>
-    <w:p/>
-    <w:p/>
-    <w:p/>
-    <w:p/>
-    <w:p/>
-    <w:p/>
+      <w:r>
+        <w:t>/Shared memory</w:t>
+      </w:r>
+    </w:p>
+    <w:p>
+      <w:pPr>
+        <w:pStyle w:val="Listaszerbekezds"/>
+        <w:numPr>
+          <w:ilvl w:val="0"/>
+          <w:numId w:val="41"/>
+        </w:numPr>
+      </w:pPr>
+      <w:r>
+        <w:t xml:space="preserve">Közös memóriatartomány, amihez több processz is hozzáférhet </w:t>
+      </w:r>
+      <w:r>
+        <w:sym w:font="Wingdings" w:char="F0E0"/>
+      </w:r>
+      <w:r>
+        <w:t xml:space="preserve"> leghatékonyabb, leggyorsabb</w:t>
+      </w:r>
+    </w:p>
+    <w:p>
+      <w:pPr>
+        <w:pStyle w:val="Listaszerbekezds"/>
+        <w:numPr>
+          <w:ilvl w:val="0"/>
+          <w:numId w:val="41"/>
+        </w:numPr>
+      </w:pPr>
+      <w:r>
+        <w:t xml:space="preserve">fork </w:t>
+      </w:r>
+      <w:r>
+        <w:sym w:font="Wingdings" w:char="F0E0"/>
+      </w:r>
+      <w:r>
+        <w:t>a gyermek processz örökli a szülőhöz csatolt összes megosztott memóriatartományt</w:t>
+      </w:r>
+    </w:p>
+    <w:p>
+      <w:pPr>
+        <w:pStyle w:val="command"/>
+        <w:numPr>
+          <w:ilvl w:val="0"/>
+          <w:numId w:val="41"/>
+        </w:numPr>
+      </w:pPr>
+      <w:r>
+        <w:t>#include &lt;sys/shm.h&gt;</w:t>
+      </w:r>
+    </w:p>
+    <w:p>
+      <w:pPr>
+        <w:pStyle w:val="Listaszerbekezds"/>
+        <w:numPr>
+          <w:ilvl w:val="0"/>
+          <w:numId w:val="41"/>
+        </w:numPr>
+      </w:pPr>
+      <w:r>
+        <w:t>int shmget(key_t key, int_size, int shmflg)</w:t>
+      </w:r>
+    </w:p>
+    <w:p>
+      <w:pPr>
+        <w:pStyle w:val="Listaszerbekezds"/>
+        <w:numPr>
+          <w:ilvl w:val="1"/>
+          <w:numId w:val="41"/>
+        </w:numPr>
+      </w:pPr>
+      <w:r>
+        <w:t>közös memóriatartomány létrehozása</w:t>
+      </w:r>
+    </w:p>
+    <w:p>
+      <w:pPr>
+        <w:pStyle w:val="command"/>
+        <w:numPr>
+          <w:ilvl w:val="1"/>
+          <w:numId w:val="41"/>
+        </w:numPr>
+      </w:pPr>
+      <w:r>
+        <w:t>key – ftok</w:t>
+      </w:r>
+    </w:p>
+    <w:p>
+      <w:pPr>
+        <w:pStyle w:val="command"/>
+        <w:numPr>
+          <w:ilvl w:val="1"/>
+          <w:numId w:val="41"/>
+        </w:numPr>
+      </w:pPr>
+      <w:r>
+        <w:t>shmflag – IPC_CREAT, IPC_EXCL</w:t>
+      </w:r>
+    </w:p>
+    <w:p>
+      <w:pPr>
+        <w:pStyle w:val="Listaszerbekezds"/>
+        <w:numPr>
+          <w:ilvl w:val="1"/>
+          <w:numId w:val="41"/>
+        </w:numPr>
+      </w:pPr>
+      <w:r>
+        <w:rPr>
+          <w:rStyle w:val="commandChar"/>
+        </w:rPr>
+        <w:t>size</w:t>
+      </w:r>
+      <w:r>
+        <w:t xml:space="preserve"> – a kívánt memória mérete bájtokban</w:t>
+      </w:r>
+    </w:p>
+    <w:p>
+      <w:pPr>
+        <w:pStyle w:val="Listaszerbekezds"/>
+        <w:numPr>
+          <w:ilvl w:val="2"/>
+          <w:numId w:val="41"/>
+        </w:numPr>
+      </w:pPr>
+      <w:r>
+        <w:rPr>
+          <w:rStyle w:val="commandChar"/>
+        </w:rPr>
+        <w:t>PAGE_SIZE</w:t>
+      </w:r>
+      <w:r>
+        <w:t xml:space="preserve"> – spec érték – memória lap mérete </w:t>
+      </w:r>
+      <w:r>
+        <w:sym w:font="Wingdings" w:char="F0E0"/>
+      </w:r>
+      <w:r>
+        <w:t xml:space="preserve"> ajánlott ennek egész szánú többszörösét lefoglalni</w:t>
+      </w:r>
+    </w:p>
+    <w:p>
+      <w:pPr>
+        <w:pStyle w:val="command"/>
+        <w:numPr>
+          <w:ilvl w:val="0"/>
+          <w:numId w:val="41"/>
+        </w:numPr>
+      </w:pPr>
+      <w:r>
+        <w:t>void *shmat(int shmid, const void *shmaddr, int shmflg)</w:t>
+      </w:r>
+    </w:p>
+    <w:p>
+      <w:pPr>
+        <w:pStyle w:val="Listaszerbekezds"/>
+        <w:numPr>
+          <w:ilvl w:val="1"/>
+          <w:numId w:val="41"/>
+        </w:numPr>
+      </w:pPr>
+      <w:r>
+        <w:t xml:space="preserve">közös memóriatartományhoz való </w:t>
+      </w:r>
+      <w:r>
+        <w:t>hozzácsatlakozás (attach)</w:t>
+      </w:r>
+    </w:p>
+    <w:p>
+      <w:pPr>
+        <w:pStyle w:val="Listaszerbekezds"/>
+        <w:numPr>
+          <w:ilvl w:val="1"/>
+          <w:numId w:val="41"/>
+        </w:numPr>
+      </w:pPr>
+      <w:r>
+        <w:t>visszatérési érték: memóriatartomány pointere</w:t>
+      </w:r>
+    </w:p>
+    <w:p>
+      <w:pPr>
+        <w:pStyle w:val="command"/>
+        <w:numPr>
+          <w:ilvl w:val="1"/>
+          <w:numId w:val="41"/>
+        </w:numPr>
+      </w:pPr>
+      <w:r>
+        <w:t>shmflg</w:t>
+      </w:r>
+    </w:p>
+    <w:p>
+      <w:pPr>
+        <w:pStyle w:val="Listaszerbekezds"/>
+        <w:numPr>
+          <w:ilvl w:val="2"/>
+          <w:numId w:val="41"/>
+        </w:numPr>
+      </w:pPr>
+      <w:r>
+        <w:rPr>
+          <w:rStyle w:val="commandChar"/>
+        </w:rPr>
+        <w:t>SHM_RND</w:t>
+      </w:r>
+      <w:r>
+        <w:t xml:space="preserve"> – a visszaadott cím az shmaddr értéke lesz lekerekítve a legközelebbi laphatárra</w:t>
+      </w:r>
+    </w:p>
+    <w:p>
+      <w:pPr>
+        <w:pStyle w:val="Listaszerbekezds"/>
+        <w:numPr>
+          <w:ilvl w:val="2"/>
+          <w:numId w:val="41"/>
+        </w:numPr>
+      </w:pPr>
+      <w:r>
+        <w:t>gyakorlatban általában 0 – a rendszerre bízza a megfelelő címtartomány kiválasztását</w:t>
+      </w:r>
+    </w:p>
+    <w:p>
+      <w:pPr>
+        <w:pStyle w:val="Listaszerbekezds"/>
+        <w:numPr>
+          <w:ilvl w:val="2"/>
+          <w:numId w:val="41"/>
+        </w:numPr>
+      </w:pPr>
+      <w:r>
+        <w:rPr>
+          <w:rStyle w:val="commandChar"/>
+        </w:rPr>
+        <w:t>SHM_RDONLY</w:t>
+      </w:r>
+      <w:r>
+        <w:t xml:space="preserve"> – csak olvasásra csatolja a megosztott memóriát</w:t>
+      </w:r>
+    </w:p>
+    <w:p>
+      <w:pPr>
+        <w:pStyle w:val="Listaszerbekezds"/>
+        <w:numPr>
+          <w:ilvl w:val="0"/>
+          <w:numId w:val="41"/>
+        </w:numPr>
+      </w:pPr>
+      <w:r>
+        <w:rPr>
+          <w:rStyle w:val="commandChar"/>
+        </w:rPr>
+        <w:t xml:space="preserve">int shmdt(const void *shmaddr) </w:t>
+      </w:r>
+      <w:r>
+        <w:t>– megosztott memóriáról lecsatlakozás (detach)</w:t>
+      </w:r>
+    </w:p>
+    <w:p>
+      <w:pPr>
+        <w:pStyle w:val="command"/>
+        <w:numPr>
+          <w:ilvl w:val="0"/>
+          <w:numId w:val="41"/>
+        </w:numPr>
+      </w:pPr>
+      <w:r>
+        <w:t>int shmctl(int shmid, int cmd, struct shmid_ds *buf)</w:t>
+      </w:r>
+    </w:p>
+    <w:p>
+      <w:pPr>
+        <w:pStyle w:val="Listaszerbekezds"/>
+        <w:numPr>
+          <w:ilvl w:val="1"/>
+          <w:numId w:val="41"/>
+        </w:numPr>
+      </w:pPr>
+      <w:r>
+        <w:rPr>
+          <w:rStyle w:val="commandChar"/>
+        </w:rPr>
+        <w:t>shmid</w:t>
+      </w:r>
+      <w:r>
+        <w:t xml:space="preserve"> – shared memory id</w:t>
+      </w:r>
+    </w:p>
+    <w:p>
+      <w:pPr>
+        <w:pStyle w:val="command"/>
+        <w:numPr>
+          <w:ilvl w:val="1"/>
+          <w:numId w:val="41"/>
+        </w:numPr>
+      </w:pPr>
+      <w:r>
+        <w:t>cmd</w:t>
+      </w:r>
+    </w:p>
+    <w:p>
+      <w:pPr>
+        <w:pStyle w:val="Listaszerbekezds"/>
+        <w:numPr>
+          <w:ilvl w:val="2"/>
+          <w:numId w:val="41"/>
+        </w:numPr>
+      </w:pPr>
+      <w:r>
+        <w:rPr>
+          <w:rStyle w:val="commandChar"/>
+        </w:rPr>
+        <w:t>IPC_STAT</w:t>
+      </w:r>
+      <w:r>
+        <w:t xml:space="preserve"> – infó a megosztott memóriáról</w:t>
+      </w:r>
+    </w:p>
+    <w:p>
+      <w:pPr>
+        <w:pStyle w:val="Listaszerbekezds"/>
+        <w:numPr>
+          <w:ilvl w:val="2"/>
+          <w:numId w:val="41"/>
+        </w:numPr>
+      </w:pPr>
+      <w:r>
+        <w:rPr>
+          <w:rStyle w:val="commandChar"/>
+        </w:rPr>
+        <w:t>IPC_SET</w:t>
+      </w:r>
+      <w:r>
+        <w:t xml:space="preserve"> – hozzáférési jogosultságok és/vagy azonosítók megváltoztatása</w:t>
+      </w:r>
+    </w:p>
+    <w:p>
+      <w:pPr>
+        <w:pStyle w:val="Listaszerbekezds"/>
+        <w:numPr>
+          <w:ilvl w:val="2"/>
+          <w:numId w:val="41"/>
+        </w:numPr>
+      </w:pPr>
+      <w:r>
+        <w:rPr>
+          <w:rStyle w:val="commandChar"/>
+        </w:rPr>
+        <w:t>IPC_RMID</w:t>
+      </w:r>
+      <w:r>
+        <w:t xml:space="preserve"> – megosztott memória törlése</w:t>
+      </w:r>
+    </w:p>
+    <w:p>
+      <w:pPr>
+        <w:pStyle w:val="Listaszerbekezds"/>
+        <w:numPr>
+          <w:ilvl w:val="3"/>
+          <w:numId w:val="41"/>
+        </w:numPr>
+      </w:pPr>
+      <w:r>
+        <w:t xml:space="preserve">ha nincs olyan processz, ami csatolva tartaná az erőforrást </w:t>
+      </w:r>
+      <w:r>
+        <w:sym w:font="Wingdings" w:char="F0E0"/>
+      </w:r>
+      <w:r>
+        <w:t xml:space="preserve"> azonnal megszűnik</w:t>
+      </w:r>
+    </w:p>
+    <w:p>
+      <w:pPr>
+        <w:pStyle w:val="Listaszerbekezds"/>
+        <w:numPr>
+          <w:ilvl w:val="3"/>
+          <w:numId w:val="41"/>
+        </w:numPr>
+      </w:pPr>
+      <w:r>
+        <w:t xml:space="preserve">ha van </w:t>
+      </w:r>
+      <w:r>
+        <w:sym w:font="Wingdings" w:char="F0E0"/>
+      </w:r>
+      <w:r>
+        <w:t xml:space="preserve"> megjelöli megszüntetésre, hogy az utolsó lecsatolás után dögöljön meg</w:t>
+      </w:r>
+    </w:p>
+    <w:p>
+      <w:pPr>
+        <w:pStyle w:val="Listaszerbekezds"/>
+        <w:numPr>
+          <w:ilvl w:val="2"/>
+          <w:numId w:val="41"/>
+        </w:numPr>
+      </w:pPr>
+      <w:r>
+        <w:rPr>
+          <w:rStyle w:val="commandChar"/>
+        </w:rPr>
+        <w:t>SHM_UNLOCK</w:t>
+      </w:r>
+      <w:r>
+        <w:t xml:space="preserve"> – engedélyezi a swappinget</w:t>
+      </w:r>
+    </w:p>
+    <w:p>
+      <w:pPr>
+        <w:pStyle w:val="command"/>
+        <w:numPr>
+          <w:ilvl w:val="1"/>
+          <w:numId w:val="41"/>
+        </w:numPr>
+      </w:pPr>
+      <w:r>
+        <w:t>*buf</w:t>
+      </w:r>
+    </w:p>
+    <w:p>
+      <w:pPr>
+        <w:pStyle w:val="Listaszerbekezds"/>
+        <w:numPr>
+          <w:ilvl w:val="2"/>
+          <w:numId w:val="41"/>
+        </w:numPr>
+      </w:pPr>
+      <w:r>
+        <w:rPr>
+          <w:rStyle w:val="commandChar"/>
+        </w:rPr>
+        <w:t>struct ipc_perm shm_perm</w:t>
+      </w:r>
+      <w:r>
+        <w:t xml:space="preserve"> – hozzáférés és azonosítók beállítása</w:t>
+      </w:r>
+    </w:p>
+    <w:p>
+      <w:pPr>
+        <w:pStyle w:val="Listaszerbekezds"/>
+        <w:numPr>
+          <w:ilvl w:val="2"/>
+          <w:numId w:val="41"/>
+        </w:numPr>
+      </w:pPr>
+      <w:r>
+        <w:rPr>
+          <w:rStyle w:val="commandChar"/>
+        </w:rPr>
+        <w:t>int shm_segsz</w:t>
+      </w:r>
+      <w:r>
+        <w:t xml:space="preserve"> – memóriatartomány mérete</w:t>
+      </w:r>
+    </w:p>
+    <w:p>
+      <w:pPr>
+        <w:pStyle w:val="Listaszerbekezds"/>
+        <w:numPr>
+          <w:ilvl w:val="2"/>
+          <w:numId w:val="41"/>
+        </w:numPr>
+      </w:pPr>
+      <w:r>
+        <w:rPr>
+          <w:rStyle w:val="commandChar"/>
+        </w:rPr>
+        <w:t>time_t shm_atime</w:t>
+      </w:r>
+      <w:r>
+        <w:t xml:space="preserve"> – legutolsó attach ideje</w:t>
+      </w:r>
+    </w:p>
+    <w:p>
+      <w:pPr>
+        <w:pStyle w:val="Listaszerbekezds"/>
+        <w:numPr>
+          <w:ilvl w:val="2"/>
+          <w:numId w:val="41"/>
+        </w:numPr>
+      </w:pPr>
+      <w:r>
+        <w:rPr>
+          <w:rStyle w:val="commandChar"/>
+        </w:rPr>
+        <w:t>time_t shm_dtime</w:t>
+      </w:r>
+      <w:r>
+        <w:t xml:space="preserve"> – legutolsó detach ideje</w:t>
+      </w:r>
+    </w:p>
+    <w:p>
+      <w:pPr>
+        <w:pStyle w:val="Listaszerbekezds"/>
+        <w:numPr>
+          <w:ilvl w:val="2"/>
+          <w:numId w:val="41"/>
+        </w:numPr>
+      </w:pPr>
+      <w:r>
+        <w:rPr>
+          <w:rStyle w:val="commandChar"/>
+        </w:rPr>
+        <w:t>time_t shm_ctime</w:t>
+      </w:r>
+      <w:r>
+        <w:t xml:space="preserve"> – utolsó változás ideje</w:t>
+      </w:r>
+    </w:p>
+    <w:p>
+      <w:pPr>
+        <w:pStyle w:val="Listaszerbekezds"/>
+        <w:numPr>
+          <w:ilvl w:val="2"/>
+          <w:numId w:val="41"/>
+        </w:numPr>
+      </w:pPr>
+      <w:r>
+        <w:rPr>
+          <w:rStyle w:val="commandChar"/>
+        </w:rPr>
+        <w:t>unsigned short shm_c</w:t>
+      </w:r>
+      <w:r>
+        <w:t>pid – a létrehozó processz azonosítója</w:t>
+      </w:r>
+    </w:p>
+    <w:p>
+      <w:pPr>
+        <w:pStyle w:val="Listaszerbekezds"/>
+        <w:numPr>
+          <w:ilvl w:val="2"/>
+          <w:numId w:val="41"/>
+        </w:numPr>
+      </w:pPr>
+      <w:r>
+        <w:rPr>
+          <w:rStyle w:val="commandChar"/>
+        </w:rPr>
+        <w:t>unsigned short shm_lpid</w:t>
+      </w:r>
+      <w:r>
+        <w:t xml:space="preserve"> – az utolsó művelet végrehajtójának azonosítója</w:t>
+      </w:r>
+    </w:p>
+    <w:p>
+      <w:pPr>
+        <w:pStyle w:val="Listaszerbekezds"/>
+        <w:numPr>
+          <w:ilvl w:val="2"/>
+          <w:numId w:val="41"/>
+        </w:numPr>
+      </w:pPr>
+      <w:r>
+        <w:rPr>
+          <w:rStyle w:val="commandChar"/>
+        </w:rPr>
+        <w:t>short shm_nattch</w:t>
+      </w:r>
+      <w:r>
+        <w:t xml:space="preserve"> – aktuális felcsatolások száma</w:t>
+      </w:r>
+    </w:p>
+    <w:p>
+      <w:pPr>
+        <w:pStyle w:val="Listaszerbekezds"/>
+        <w:numPr>
+          <w:ilvl w:val="2"/>
+          <w:numId w:val="41"/>
+        </w:numPr>
+      </w:pPr>
+      <w:r>
+        <w:rPr>
+          <w:rStyle w:val="commandChar"/>
+        </w:rPr>
+        <w:t>shm_npages</w:t>
+      </w:r>
+      <w:r>
+        <w:t xml:space="preserve"> – tartomány mérete (nem írható)</w:t>
+      </w:r>
+    </w:p>
+    <w:p>
+      <w:pPr>
+        <w:pStyle w:val="Listaszerbekezds"/>
+        <w:numPr>
+          <w:ilvl w:val="2"/>
+          <w:numId w:val="41"/>
+        </w:numPr>
+      </w:pPr>
+      <w:r>
+        <w:rPr>
+          <w:rStyle w:val="commandChar"/>
+        </w:rPr>
+        <w:t>unsigned long *shm_pages</w:t>
+      </w:r>
+      <w:r>
+        <w:t xml:space="preserve"> – (nem írható)</w:t>
+      </w:r>
+    </w:p>
+    <w:p>
+      <w:pPr>
+        <w:pStyle w:val="Listaszerbekezds"/>
+        <w:numPr>
+          <w:ilvl w:val="2"/>
+          <w:numId w:val="41"/>
+        </w:numPr>
+      </w:pPr>
+      <w:r>
+        <w:rPr>
+          <w:rStyle w:val="commandChar"/>
+        </w:rPr>
+        <w:t>struct vm_area_struct *attaches</w:t>
+      </w:r>
+      <w:r>
+        <w:t xml:space="preserve"> – felcsatolások leírója (nem írható)</w:t>
+      </w:r>
+      <w:bookmarkStart w:id="0" w:name="_GoBack"/>
+      <w:bookmarkEnd w:id="0"/>
+    </w:p>
     <w:sectPr>
       <w:pgSz w:w="11906" w:h="16838"/>
       <w:pgMar w:top="720" w:right="720" w:bottom="720" w:left="720" w:header="708" w:footer="708" w:gutter="0"/>
@@ -1746,7 +3295,7 @@
   <w:abstractNum w:abstractNumId="6" w15:restartNumberingAfterBreak="0">
     <w:nsid w:val="0E6F7854"/>
     <w:multiLevelType w:val="hybridMultilevel"/>
-    <w:tmpl w:val="E3D27C3A"/>
+    <w:tmpl w:val="B78867A0"/>
     <w:lvl w:ilvl="0" w:tplc="040E0001">
       <w:start w:val="1"/>
       <w:numFmt w:val="bullet"/>
@@ -2537,7 +4086,7 @@
   <w:abstractNum w:abstractNumId="13" w15:restartNumberingAfterBreak="0">
     <w:nsid w:val="1FA40163"/>
     <w:multiLevelType w:val="hybridMultilevel"/>
-    <w:tmpl w:val="A19C7934"/>
+    <w:tmpl w:val="D23CE52C"/>
     <w:lvl w:ilvl="0" w:tplc="040E0001">
       <w:start w:val="1"/>
       <w:numFmt w:val="bullet"/>
@@ -2574,7 +4123,7 @@
         <w:rFonts w:ascii="Wingdings" w:hAnsi="Wingdings" w:hint="default"/>
       </w:rPr>
     </w:lvl>
-    <w:lvl w:ilvl="3" w:tplc="040E0001" w:tentative="1">
+    <w:lvl w:ilvl="3" w:tplc="040E0001">
       <w:start w:val="1"/>
       <w:numFmt w:val="bullet"/>
       <w:lvlText w:val=""/>
@@ -2761,6 +4310,119 @@
     </w:lvl>
   </w:abstractNum>
   <w:abstractNum w:abstractNumId="15" w15:restartNumberingAfterBreak="0">
+    <w:nsid w:val="258B059A"/>
+    <w:multiLevelType w:val="hybridMultilevel"/>
+    <w:tmpl w:val="4036AA9C"/>
+    <w:lvl w:ilvl="0" w:tplc="040E0001">
+      <w:start w:val="1"/>
+      <w:numFmt w:val="bullet"/>
+      <w:lvlText w:val=""/>
+      <w:lvlJc w:val="left"/>
+      <w:pPr>
+        <w:ind w:left="1004" w:hanging="360"/>
+      </w:pPr>
+      <w:rPr>
+        <w:rFonts w:ascii="Symbol" w:hAnsi="Symbol" w:hint="default"/>
+      </w:rPr>
+    </w:lvl>
+    <w:lvl w:ilvl="1" w:tplc="040E0003" w:tentative="1">
+      <w:start w:val="1"/>
+      <w:numFmt w:val="bullet"/>
+      <w:lvlText w:val="o"/>
+      <w:lvlJc w:val="left"/>
+      <w:pPr>
+        <w:ind w:left="1724" w:hanging="360"/>
+      </w:pPr>
+      <w:rPr>
+        <w:rFonts w:ascii="Courier New" w:hAnsi="Courier New" w:cs="Courier New" w:hint="default"/>
+      </w:rPr>
+    </w:lvl>
+    <w:lvl w:ilvl="2" w:tplc="040E0005" w:tentative="1">
+      <w:start w:val="1"/>
+      <w:numFmt w:val="bullet"/>
+      <w:lvlText w:val=""/>
+      <w:lvlJc w:val="left"/>
+      <w:pPr>
+        <w:ind w:left="2444" w:hanging="360"/>
+      </w:pPr>
+      <w:rPr>
+        <w:rFonts w:ascii="Wingdings" w:hAnsi="Wingdings" w:hint="default"/>
+      </w:rPr>
+    </w:lvl>
+    <w:lvl w:ilvl="3" w:tplc="040E0001" w:tentative="1">
+      <w:start w:val="1"/>
+      <w:numFmt w:val="bullet"/>
+      <w:lvlText w:val=""/>
+      <w:lvlJc w:val="left"/>
+      <w:pPr>
+        <w:ind w:left="3164" w:hanging="360"/>
+      </w:pPr>
+      <w:rPr>
+        <w:rFonts w:ascii="Symbol" w:hAnsi="Symbol" w:hint="default"/>
+      </w:rPr>
+    </w:lvl>
+    <w:lvl w:ilvl="4" w:tplc="040E0003" w:tentative="1">
+      <w:start w:val="1"/>
+      <w:numFmt w:val="bullet"/>
+      <w:lvlText w:val="o"/>
+      <w:lvlJc w:val="left"/>
+      <w:pPr>
+        <w:ind w:left="3884" w:hanging="360"/>
+      </w:pPr>
+      <w:rPr>
+        <w:rFonts w:ascii="Courier New" w:hAnsi="Courier New" w:cs="Courier New" w:hint="default"/>
+      </w:rPr>
+    </w:lvl>
+    <w:lvl w:ilvl="5" w:tplc="040E0005" w:tentative="1">
+      <w:start w:val="1"/>
+      <w:numFmt w:val="bullet"/>
+      <w:lvlText w:val=""/>
+      <w:lvlJc w:val="left"/>
+      <w:pPr>
+        <w:ind w:left="4604" w:hanging="360"/>
+      </w:pPr>
+      <w:rPr>
+        <w:rFonts w:ascii="Wingdings" w:hAnsi="Wingdings" w:hint="default"/>
+      </w:rPr>
+    </w:lvl>
+    <w:lvl w:ilvl="6" w:tplc="040E0001" w:tentative="1">
+      <w:start w:val="1"/>
+      <w:numFmt w:val="bullet"/>
+      <w:lvlText w:val=""/>
+      <w:lvlJc w:val="left"/>
+      <w:pPr>
+        <w:ind w:left="5324" w:hanging="360"/>
+      </w:pPr>
+      <w:rPr>
+        <w:rFonts w:ascii="Symbol" w:hAnsi="Symbol" w:hint="default"/>
+      </w:rPr>
+    </w:lvl>
+    <w:lvl w:ilvl="7" w:tplc="040E0003" w:tentative="1">
+      <w:start w:val="1"/>
+      <w:numFmt w:val="bullet"/>
+      <w:lvlText w:val="o"/>
+      <w:lvlJc w:val="left"/>
+      <w:pPr>
+        <w:ind w:left="6044" w:hanging="360"/>
+      </w:pPr>
+      <w:rPr>
+        <w:rFonts w:ascii="Courier New" w:hAnsi="Courier New" w:cs="Courier New" w:hint="default"/>
+      </w:rPr>
+    </w:lvl>
+    <w:lvl w:ilvl="8" w:tplc="040E0005" w:tentative="1">
+      <w:start w:val="1"/>
+      <w:numFmt w:val="bullet"/>
+      <w:lvlText w:val=""/>
+      <w:lvlJc w:val="left"/>
+      <w:pPr>
+        <w:ind w:left="6764" w:hanging="360"/>
+      </w:pPr>
+      <w:rPr>
+        <w:rFonts w:ascii="Wingdings" w:hAnsi="Wingdings" w:hint="default"/>
+      </w:rPr>
+    </w:lvl>
+  </w:abstractNum>
+  <w:abstractNum w:abstractNumId="16" w15:restartNumberingAfterBreak="0">
     <w:nsid w:val="2A483F2D"/>
     <w:multiLevelType w:val="hybridMultilevel"/>
     <w:tmpl w:val="E626EE64"/>
@@ -2873,7 +4535,7 @@
       </w:rPr>
     </w:lvl>
   </w:abstractNum>
-  <w:abstractNum w:abstractNumId="16" w15:restartNumberingAfterBreak="0">
+  <w:abstractNum w:abstractNumId="17" w15:restartNumberingAfterBreak="0">
     <w:nsid w:val="2AC167F4"/>
     <w:multiLevelType w:val="hybridMultilevel"/>
     <w:tmpl w:val="97087D56"/>
@@ -2986,7 +4648,7 @@
       </w:rPr>
     </w:lvl>
   </w:abstractNum>
-  <w:abstractNum w:abstractNumId="17" w15:restartNumberingAfterBreak="0">
+  <w:abstractNum w:abstractNumId="18" w15:restartNumberingAfterBreak="0">
     <w:nsid w:val="2EC86409"/>
     <w:multiLevelType w:val="hybridMultilevel"/>
     <w:tmpl w:val="D504B620"/>
@@ -3099,7 +4761,7 @@
       </w:rPr>
     </w:lvl>
   </w:abstractNum>
-  <w:abstractNum w:abstractNumId="18" w15:restartNumberingAfterBreak="0">
+  <w:abstractNum w:abstractNumId="19" w15:restartNumberingAfterBreak="0">
     <w:nsid w:val="35220851"/>
     <w:multiLevelType w:val="hybridMultilevel"/>
     <w:tmpl w:val="8A58DD0A"/>
@@ -3212,7 +4874,7 @@
       </w:rPr>
     </w:lvl>
   </w:abstractNum>
-  <w:abstractNum w:abstractNumId="19" w15:restartNumberingAfterBreak="0">
+  <w:abstractNum w:abstractNumId="20" w15:restartNumberingAfterBreak="0">
     <w:nsid w:val="362E3747"/>
     <w:multiLevelType w:val="hybridMultilevel"/>
     <w:tmpl w:val="B302057E"/>
@@ -3325,7 +4987,7 @@
       </w:rPr>
     </w:lvl>
   </w:abstractNum>
-  <w:abstractNum w:abstractNumId="20" w15:restartNumberingAfterBreak="0">
+  <w:abstractNum w:abstractNumId="21" w15:restartNumberingAfterBreak="0">
     <w:nsid w:val="39A246A0"/>
     <w:multiLevelType w:val="hybridMultilevel"/>
     <w:tmpl w:val="35B60526"/>
@@ -3438,7 +5100,7 @@
       </w:rPr>
     </w:lvl>
   </w:abstractNum>
-  <w:abstractNum w:abstractNumId="21" w15:restartNumberingAfterBreak="0">
+  <w:abstractNum w:abstractNumId="22" w15:restartNumberingAfterBreak="0">
     <w:nsid w:val="3C4145E9"/>
     <w:multiLevelType w:val="hybridMultilevel"/>
     <w:tmpl w:val="3278725C"/>
@@ -3551,7 +5213,120 @@
       </w:rPr>
     </w:lvl>
   </w:abstractNum>
-  <w:abstractNum w:abstractNumId="22" w15:restartNumberingAfterBreak="0">
+  <w:abstractNum w:abstractNumId="23" w15:restartNumberingAfterBreak="0">
+    <w:nsid w:val="48C91D15"/>
+    <w:multiLevelType w:val="hybridMultilevel"/>
+    <w:tmpl w:val="A5A082A4"/>
+    <w:lvl w:ilvl="0" w:tplc="040E0001">
+      <w:start w:val="1"/>
+      <w:numFmt w:val="bullet"/>
+      <w:lvlText w:val=""/>
+      <w:lvlJc w:val="left"/>
+      <w:pPr>
+        <w:ind w:left="1004" w:hanging="360"/>
+      </w:pPr>
+      <w:rPr>
+        <w:rFonts w:ascii="Symbol" w:hAnsi="Symbol" w:hint="default"/>
+      </w:rPr>
+    </w:lvl>
+    <w:lvl w:ilvl="1" w:tplc="040E0003">
+      <w:start w:val="1"/>
+      <w:numFmt w:val="bullet"/>
+      <w:lvlText w:val="o"/>
+      <w:lvlJc w:val="left"/>
+      <w:pPr>
+        <w:ind w:left="1724" w:hanging="360"/>
+      </w:pPr>
+      <w:rPr>
+        <w:rFonts w:ascii="Courier New" w:hAnsi="Courier New" w:cs="Courier New" w:hint="default"/>
+      </w:rPr>
+    </w:lvl>
+    <w:lvl w:ilvl="2" w:tplc="040E0005">
+      <w:start w:val="1"/>
+      <w:numFmt w:val="bullet"/>
+      <w:lvlText w:val=""/>
+      <w:lvlJc w:val="left"/>
+      <w:pPr>
+        <w:ind w:left="2444" w:hanging="360"/>
+      </w:pPr>
+      <w:rPr>
+        <w:rFonts w:ascii="Wingdings" w:hAnsi="Wingdings" w:hint="default"/>
+      </w:rPr>
+    </w:lvl>
+    <w:lvl w:ilvl="3" w:tplc="040E0001">
+      <w:start w:val="1"/>
+      <w:numFmt w:val="bullet"/>
+      <w:lvlText w:val=""/>
+      <w:lvlJc w:val="left"/>
+      <w:pPr>
+        <w:ind w:left="3164" w:hanging="360"/>
+      </w:pPr>
+      <w:rPr>
+        <w:rFonts w:ascii="Symbol" w:hAnsi="Symbol" w:hint="default"/>
+      </w:rPr>
+    </w:lvl>
+    <w:lvl w:ilvl="4" w:tplc="040E0003" w:tentative="1">
+      <w:start w:val="1"/>
+      <w:numFmt w:val="bullet"/>
+      <w:lvlText w:val="o"/>
+      <w:lvlJc w:val="left"/>
+      <w:pPr>
+        <w:ind w:left="3884" w:hanging="360"/>
+      </w:pPr>
+      <w:rPr>
+        <w:rFonts w:ascii="Courier New" w:hAnsi="Courier New" w:cs="Courier New" w:hint="default"/>
+      </w:rPr>
+    </w:lvl>
+    <w:lvl w:ilvl="5" w:tplc="040E0005" w:tentative="1">
+      <w:start w:val="1"/>
+      <w:numFmt w:val="bullet"/>
+      <w:lvlText w:val=""/>
+      <w:lvlJc w:val="left"/>
+      <w:pPr>
+        <w:ind w:left="4604" w:hanging="360"/>
+      </w:pPr>
+      <w:rPr>
+        <w:rFonts w:ascii="Wingdings" w:hAnsi="Wingdings" w:hint="default"/>
+      </w:rPr>
+    </w:lvl>
+    <w:lvl w:ilvl="6" w:tplc="040E0001" w:tentative="1">
+      <w:start w:val="1"/>
+      <w:numFmt w:val="bullet"/>
+      <w:lvlText w:val=""/>
+      <w:lvlJc w:val="left"/>
+      <w:pPr>
+        <w:ind w:left="5324" w:hanging="360"/>
+      </w:pPr>
+      <w:rPr>
+        <w:rFonts w:ascii="Symbol" w:hAnsi="Symbol" w:hint="default"/>
+      </w:rPr>
+    </w:lvl>
+    <w:lvl w:ilvl="7" w:tplc="040E0003" w:tentative="1">
+      <w:start w:val="1"/>
+      <w:numFmt w:val="bullet"/>
+      <w:lvlText w:val="o"/>
+      <w:lvlJc w:val="left"/>
+      <w:pPr>
+        <w:ind w:left="6044" w:hanging="360"/>
+      </w:pPr>
+      <w:rPr>
+        <w:rFonts w:ascii="Courier New" w:hAnsi="Courier New" w:cs="Courier New" w:hint="default"/>
+      </w:rPr>
+    </w:lvl>
+    <w:lvl w:ilvl="8" w:tplc="040E0005" w:tentative="1">
+      <w:start w:val="1"/>
+      <w:numFmt w:val="bullet"/>
+      <w:lvlText w:val=""/>
+      <w:lvlJc w:val="left"/>
+      <w:pPr>
+        <w:ind w:left="6764" w:hanging="360"/>
+      </w:pPr>
+      <w:rPr>
+        <w:rFonts w:ascii="Wingdings" w:hAnsi="Wingdings" w:hint="default"/>
+      </w:rPr>
+    </w:lvl>
+  </w:abstractNum>
+  <w:abstractNum w:abstractNumId="24" w15:restartNumberingAfterBreak="0">
     <w:nsid w:val="4AE85907"/>
     <w:multiLevelType w:val="hybridMultilevel"/>
     <w:tmpl w:val="763EA498"/>
@@ -3664,7 +5439,7 @@
       </w:rPr>
     </w:lvl>
   </w:abstractNum>
-  <w:abstractNum w:abstractNumId="23" w15:restartNumberingAfterBreak="0">
+  <w:abstractNum w:abstractNumId="25" w15:restartNumberingAfterBreak="0">
     <w:nsid w:val="52B5331C"/>
     <w:multiLevelType w:val="hybridMultilevel"/>
     <w:tmpl w:val="0622BA58"/>
@@ -3777,7 +5552,7 @@
       </w:rPr>
     </w:lvl>
   </w:abstractNum>
-  <w:abstractNum w:abstractNumId="24" w15:restartNumberingAfterBreak="0">
+  <w:abstractNum w:abstractNumId="26" w15:restartNumberingAfterBreak="0">
     <w:nsid w:val="52E86144"/>
     <w:multiLevelType w:val="hybridMultilevel"/>
     <w:tmpl w:val="98183B3E"/>
@@ -3890,7 +5665,7 @@
       </w:rPr>
     </w:lvl>
   </w:abstractNum>
-  <w:abstractNum w:abstractNumId="25" w15:restartNumberingAfterBreak="0">
+  <w:abstractNum w:abstractNumId="27" w15:restartNumberingAfterBreak="0">
     <w:nsid w:val="541616BC"/>
     <w:multiLevelType w:val="hybridMultilevel"/>
     <w:tmpl w:val="A0600EB4"/>
@@ -4003,7 +5778,7 @@
       </w:rPr>
     </w:lvl>
   </w:abstractNum>
-  <w:abstractNum w:abstractNumId="26" w15:restartNumberingAfterBreak="0">
+  <w:abstractNum w:abstractNumId="28" w15:restartNumberingAfterBreak="0">
     <w:nsid w:val="5C0213A6"/>
     <w:multiLevelType w:val="hybridMultilevel"/>
     <w:tmpl w:val="0A1644EA"/>
@@ -4116,7 +5891,7 @@
       </w:rPr>
     </w:lvl>
   </w:abstractNum>
-  <w:abstractNum w:abstractNumId="27" w15:restartNumberingAfterBreak="0">
+  <w:abstractNum w:abstractNumId="29" w15:restartNumberingAfterBreak="0">
     <w:nsid w:val="5E8C7AC3"/>
     <w:multiLevelType w:val="hybridMultilevel"/>
     <w:tmpl w:val="C5E4765C"/>
@@ -4229,7 +6004,7 @@
       </w:rPr>
     </w:lvl>
   </w:abstractNum>
-  <w:abstractNum w:abstractNumId="28" w15:restartNumberingAfterBreak="0">
+  <w:abstractNum w:abstractNumId="30" w15:restartNumberingAfterBreak="0">
     <w:nsid w:val="66371312"/>
     <w:multiLevelType w:val="hybridMultilevel"/>
     <w:tmpl w:val="AF7EFA42"/>
@@ -4342,7 +6117,7 @@
       </w:rPr>
     </w:lvl>
   </w:abstractNum>
-  <w:abstractNum w:abstractNumId="29" w15:restartNumberingAfterBreak="0">
+  <w:abstractNum w:abstractNumId="31" w15:restartNumberingAfterBreak="0">
     <w:nsid w:val="67491980"/>
     <w:multiLevelType w:val="hybridMultilevel"/>
     <w:tmpl w:val="144E5E4C"/>
@@ -4455,10 +6230,10 @@
       </w:rPr>
     </w:lvl>
   </w:abstractNum>
-  <w:abstractNum w:abstractNumId="30" w15:restartNumberingAfterBreak="0">
+  <w:abstractNum w:abstractNumId="32" w15:restartNumberingAfterBreak="0">
     <w:nsid w:val="6D191CC7"/>
     <w:multiLevelType w:val="hybridMultilevel"/>
-    <w:tmpl w:val="83B66F9C"/>
+    <w:tmpl w:val="161EC48C"/>
     <w:lvl w:ilvl="0" w:tplc="040E0001">
       <w:start w:val="1"/>
       <w:numFmt w:val="bullet"/>
@@ -4568,7 +6343,7 @@
       </w:rPr>
     </w:lvl>
   </w:abstractNum>
-  <w:abstractNum w:abstractNumId="31" w15:restartNumberingAfterBreak="0">
+  <w:abstractNum w:abstractNumId="33" w15:restartNumberingAfterBreak="0">
     <w:nsid w:val="6D2161D1"/>
     <w:multiLevelType w:val="hybridMultilevel"/>
     <w:tmpl w:val="94621D58"/>
@@ -4681,7 +6456,7 @@
       </w:rPr>
     </w:lvl>
   </w:abstractNum>
-  <w:abstractNum w:abstractNumId="32" w15:restartNumberingAfterBreak="0">
+  <w:abstractNum w:abstractNumId="34" w15:restartNumberingAfterBreak="0">
     <w:nsid w:val="6E697F4D"/>
     <w:multiLevelType w:val="hybridMultilevel"/>
     <w:tmpl w:val="F8DEEBFA"/>
@@ -4794,7 +6569,7 @@
       </w:rPr>
     </w:lvl>
   </w:abstractNum>
-  <w:abstractNum w:abstractNumId="33" w15:restartNumberingAfterBreak="0">
+  <w:abstractNum w:abstractNumId="35" w15:restartNumberingAfterBreak="0">
     <w:nsid w:val="6E700DC0"/>
     <w:multiLevelType w:val="hybridMultilevel"/>
     <w:tmpl w:val="F27C118A"/>
@@ -4907,7 +6682,7 @@
       </w:rPr>
     </w:lvl>
   </w:abstractNum>
-  <w:abstractNum w:abstractNumId="34" w15:restartNumberingAfterBreak="0">
+  <w:abstractNum w:abstractNumId="36" w15:restartNumberingAfterBreak="0">
     <w:nsid w:val="721A2B16"/>
     <w:multiLevelType w:val="hybridMultilevel"/>
     <w:tmpl w:val="36EE96DC"/>
@@ -5020,7 +6795,7 @@
       </w:rPr>
     </w:lvl>
   </w:abstractNum>
-  <w:abstractNum w:abstractNumId="35" w15:restartNumberingAfterBreak="0">
+  <w:abstractNum w:abstractNumId="37" w15:restartNumberingAfterBreak="0">
     <w:nsid w:val="728352D4"/>
     <w:multiLevelType w:val="hybridMultilevel"/>
     <w:tmpl w:val="C31811D6"/>
@@ -5133,7 +6908,7 @@
       </w:rPr>
     </w:lvl>
   </w:abstractNum>
-  <w:abstractNum w:abstractNumId="36" w15:restartNumberingAfterBreak="0">
+  <w:abstractNum w:abstractNumId="38" w15:restartNumberingAfterBreak="0">
     <w:nsid w:val="7896661C"/>
     <w:multiLevelType w:val="hybridMultilevel"/>
     <w:tmpl w:val="D1204154"/>
@@ -5246,7 +7021,7 @@
       </w:rPr>
     </w:lvl>
   </w:abstractNum>
-  <w:abstractNum w:abstractNumId="37" w15:restartNumberingAfterBreak="0">
+  <w:abstractNum w:abstractNumId="39" w15:restartNumberingAfterBreak="0">
     <w:nsid w:val="799107FF"/>
     <w:multiLevelType w:val="hybridMultilevel"/>
     <w:tmpl w:val="FB64DF5A"/>
@@ -5359,7 +7134,7 @@
       </w:rPr>
     </w:lvl>
   </w:abstractNum>
-  <w:abstractNum w:abstractNumId="38" w15:restartNumberingAfterBreak="0">
+  <w:abstractNum w:abstractNumId="40" w15:restartNumberingAfterBreak="0">
     <w:nsid w:val="7FDD28E3"/>
     <w:multiLevelType w:val="hybridMultilevel"/>
     <w:tmpl w:val="9D1479FC"/>
@@ -5479,88 +7254,88 @@
     <w:abstractNumId w:val="9"/>
   </w:num>
   <w:num w:numId="3">
-    <w:abstractNumId w:val="36"/>
+    <w:abstractNumId w:val="38"/>
   </w:num>
   <w:num w:numId="4">
-    <w:abstractNumId w:val="23"/>
+    <w:abstractNumId w:val="25"/>
   </w:num>
   <w:num w:numId="5">
     <w:abstractNumId w:val="8"/>
   </w:num>
   <w:num w:numId="6">
-    <w:abstractNumId w:val="31"/>
+    <w:abstractNumId w:val="33"/>
   </w:num>
   <w:num w:numId="7">
     <w:abstractNumId w:val="7"/>
   </w:num>
   <w:num w:numId="8">
-    <w:abstractNumId w:val="33"/>
+    <w:abstractNumId w:val="35"/>
   </w:num>
   <w:num w:numId="9">
-    <w:abstractNumId w:val="24"/>
+    <w:abstractNumId w:val="26"/>
   </w:num>
   <w:num w:numId="10">
     <w:abstractNumId w:val="14"/>
   </w:num>
   <w:num w:numId="11">
+    <w:abstractNumId w:val="21"/>
+  </w:num>
+  <w:num w:numId="12">
+    <w:abstractNumId w:val="34"/>
+  </w:num>
+  <w:num w:numId="13">
+    <w:abstractNumId w:val="40"/>
+  </w:num>
+  <w:num w:numId="14">
+    <w:abstractNumId w:val="16"/>
+  </w:num>
+  <w:num w:numId="15">
     <w:abstractNumId w:val="20"/>
   </w:num>
-  <w:num w:numId="12">
-    <w:abstractNumId w:val="32"/>
-  </w:num>
-  <w:num w:numId="13">
-    <w:abstractNumId w:val="38"/>
-  </w:num>
-  <w:num w:numId="14">
-    <w:abstractNumId w:val="15"/>
-  </w:num>
-  <w:num w:numId="15">
-    <w:abstractNumId w:val="19"/>
-  </w:num>
   <w:num w:numId="16">
-    <w:abstractNumId w:val="35"/>
+    <w:abstractNumId w:val="37"/>
   </w:num>
   <w:num w:numId="17">
     <w:abstractNumId w:val="5"/>
   </w:num>
   <w:num w:numId="18">
-    <w:abstractNumId w:val="18"/>
+    <w:abstractNumId w:val="19"/>
   </w:num>
   <w:num w:numId="19">
     <w:abstractNumId w:val="10"/>
   </w:num>
   <w:num w:numId="20">
-    <w:abstractNumId w:val="29"/>
+    <w:abstractNumId w:val="31"/>
   </w:num>
   <w:num w:numId="21">
     <w:abstractNumId w:val="12"/>
   </w:num>
   <w:num w:numId="22">
+    <w:abstractNumId w:val="30"/>
+  </w:num>
+  <w:num w:numId="23">
+    <w:abstractNumId w:val="17"/>
+  </w:num>
+  <w:num w:numId="24">
     <w:abstractNumId w:val="28"/>
   </w:num>
-  <w:num w:numId="23">
-    <w:abstractNumId w:val="16"/>
-  </w:num>
-  <w:num w:numId="24">
-    <w:abstractNumId w:val="26"/>
-  </w:num>
   <w:num w:numId="25">
-    <w:abstractNumId w:val="21"/>
+    <w:abstractNumId w:val="22"/>
   </w:num>
   <w:num w:numId="26">
     <w:abstractNumId w:val="11"/>
   </w:num>
   <w:num w:numId="27">
-    <w:abstractNumId w:val="37"/>
+    <w:abstractNumId w:val="39"/>
   </w:num>
   <w:num w:numId="28">
+    <w:abstractNumId w:val="29"/>
+  </w:num>
+  <w:num w:numId="29">
     <w:abstractNumId w:val="27"/>
   </w:num>
-  <w:num w:numId="29">
-    <w:abstractNumId w:val="25"/>
-  </w:num>
   <w:num w:numId="30">
-    <w:abstractNumId w:val="17"/>
+    <w:abstractNumId w:val="18"/>
   </w:num>
   <w:num w:numId="31">
     <w:abstractNumId w:val="4"/>
@@ -5575,19 +7350,25 @@
     <w:abstractNumId w:val="0"/>
   </w:num>
   <w:num w:numId="35">
-    <w:abstractNumId w:val="34"/>
+    <w:abstractNumId w:val="36"/>
   </w:num>
   <w:num w:numId="36">
     <w:abstractNumId w:val="1"/>
   </w:num>
   <w:num w:numId="37">
-    <w:abstractNumId w:val="22"/>
+    <w:abstractNumId w:val="24"/>
   </w:num>
   <w:num w:numId="38">
-    <w:abstractNumId w:val="30"/>
+    <w:abstractNumId w:val="32"/>
   </w:num>
   <w:num w:numId="39">
     <w:abstractNumId w:val="13"/>
+  </w:num>
+  <w:num w:numId="40">
+    <w:abstractNumId w:val="15"/>
+  </w:num>
+  <w:num w:numId="41">
+    <w:abstractNumId w:val="23"/>
   </w:num>
   <w:numIdMacAtCleanup w:val="8"/>
 </w:numbering>

</xml_diff>